<commit_message>
Write more pages in the bachelor degree doc
</commit_message>
<xml_diff>
--- a/Bachelor degree.docx
+++ b/Bachelor degree.docx
@@ -2474,8 +2474,14 @@
         <w:spacing w:after="0" w:line="288" w:lineRule="auto"/>
         <w:ind w:firstLine="720"/>
         <w:jc w:val="center"/>
-      </w:pPr>
-      <w:r>
+        <w:rPr>
+          <w:i/>
+        </w:rPr>
+      </w:pPr>
+      <w:r>
+        <w:rPr>
+          <w:i/>
+        </w:rPr>
         <w:t>Figure 2.1.1 [11]</w:t>
       </w:r>
     </w:p>
@@ -3114,13 +3120,15 @@
         <w:jc w:val="center"/>
         <w:rPr>
           <w:rFonts w:ascii="Times New Roman" w:hAnsi="Times New Roman" w:cs="Times New Roman"/>
-          <w:sz w:val="24"/>
-          <w:szCs w:val="24"/>
-        </w:rPr>
-      </w:pPr>
-      <w:r>
-        <w:rPr>
-          <w:rFonts w:ascii="Times New Roman" w:hAnsi="Times New Roman" w:cs="Times New Roman"/>
+          <w:i/>
+          <w:sz w:val="24"/>
+          <w:szCs w:val="24"/>
+        </w:rPr>
+      </w:pPr>
+      <w:r>
+        <w:rPr>
+          <w:rFonts w:ascii="Times New Roman" w:hAnsi="Times New Roman" w:cs="Times New Roman"/>
+          <w:i/>
           <w:sz w:val="24"/>
           <w:szCs w:val="24"/>
         </w:rPr>
@@ -3561,13 +3569,15 @@
         <w:jc w:val="center"/>
         <w:rPr>
           <w:rFonts w:ascii="Times New Roman" w:hAnsi="Times New Roman" w:cs="Times New Roman"/>
-          <w:sz w:val="24"/>
-          <w:szCs w:val="24"/>
-        </w:rPr>
-      </w:pPr>
-      <w:r>
-        <w:rPr>
-          <w:rFonts w:ascii="Times New Roman" w:hAnsi="Times New Roman" w:cs="Times New Roman"/>
+          <w:i/>
+          <w:sz w:val="24"/>
+          <w:szCs w:val="24"/>
+        </w:rPr>
+      </w:pPr>
+      <w:r>
+        <w:rPr>
+          <w:rFonts w:ascii="Times New Roman" w:hAnsi="Times New Roman" w:cs="Times New Roman"/>
+          <w:i/>
           <w:sz w:val="24"/>
           <w:szCs w:val="24"/>
         </w:rPr>
@@ -3583,6 +3593,7 @@
         <w:ind w:firstLine="720"/>
         <w:rPr>
           <w:rFonts w:ascii="Times New Roman" w:hAnsi="Times New Roman" w:cs="Times New Roman"/>
+          <w:i/>
           <w:sz w:val="24"/>
           <w:szCs w:val="24"/>
         </w:rPr>
@@ -5295,13 +5306,15 @@
         <w:jc w:val="center"/>
         <w:rPr>
           <w:rFonts w:ascii="Times New Roman" w:hAnsi="Times New Roman" w:cs="Times New Roman"/>
-          <w:sz w:val="24"/>
-          <w:szCs w:val="24"/>
-        </w:rPr>
-      </w:pPr>
-      <w:r>
-        <w:rPr>
-          <w:rFonts w:ascii="Times New Roman" w:hAnsi="Times New Roman" w:cs="Times New Roman"/>
+          <w:i/>
+          <w:sz w:val="24"/>
+          <w:szCs w:val="24"/>
+        </w:rPr>
+      </w:pPr>
+      <w:r>
+        <w:rPr>
+          <w:rFonts w:ascii="Times New Roman" w:hAnsi="Times New Roman" w:cs="Times New Roman"/>
+          <w:i/>
           <w:sz w:val="24"/>
           <w:szCs w:val="24"/>
         </w:rPr>
@@ -5310,6 +5323,7 @@
       <w:r>
         <w:rPr>
           <w:rFonts w:ascii="Times New Roman" w:hAnsi="Times New Roman" w:cs="Times New Roman"/>
+          <w:i/>
           <w:sz w:val="24"/>
           <w:szCs w:val="24"/>
         </w:rPr>
@@ -5318,6 +5332,7 @@
       <w:r>
         <w:rPr>
           <w:rFonts w:ascii="Times New Roman" w:hAnsi="Times New Roman" w:cs="Times New Roman"/>
+          <w:i/>
           <w:sz w:val="24"/>
           <w:szCs w:val="24"/>
         </w:rPr>
@@ -6541,13 +6556,15 @@
         <w:jc w:val="center"/>
         <w:rPr>
           <w:rFonts w:ascii="Times New Roman" w:hAnsi="Times New Roman" w:cs="Times New Roman"/>
-          <w:sz w:val="24"/>
-          <w:szCs w:val="24"/>
-        </w:rPr>
-      </w:pPr>
-      <w:r>
-        <w:rPr>
-          <w:rFonts w:ascii="Times New Roman" w:hAnsi="Times New Roman" w:cs="Times New Roman"/>
+          <w:i/>
+          <w:sz w:val="24"/>
+          <w:szCs w:val="24"/>
+        </w:rPr>
+      </w:pPr>
+      <w:r>
+        <w:rPr>
+          <w:rFonts w:ascii="Times New Roman" w:hAnsi="Times New Roman" w:cs="Times New Roman"/>
+          <w:i/>
           <w:sz w:val="24"/>
           <w:szCs w:val="24"/>
         </w:rPr>
@@ -9033,25 +9050,7 @@
           <w:szCs w:val="24"/>
         </w:rPr>
         <w:lastRenderedPageBreak/>
-        <w:t>Deep learning is instead a new area of machine learning research that has been introduced with the objective of moving machine learning closer to artificial intelligence goals</w:t>
-      </w:r>
-      <w:proofErr w:type="gramStart"/>
-      <w:r>
-        <w:rPr>
-          <w:rFonts w:ascii="Times New Roman" w:hAnsi="Times New Roman" w:cs="Times New Roman"/>
-          <w:sz w:val="24"/>
-          <w:szCs w:val="24"/>
-        </w:rPr>
-        <w:t xml:space="preserve">. </w:t>
-      </w:r>
-      <w:proofErr w:type="gramEnd"/>
-      <w:r>
-        <w:rPr>
-          <w:rFonts w:ascii="Times New Roman" w:hAnsi="Times New Roman" w:cs="Times New Roman"/>
-          <w:sz w:val="24"/>
-          <w:szCs w:val="24"/>
-        </w:rPr>
-        <w:t>This means that deep learning algorithms try to operate like the human brain.</w:t>
+        <w:t>Deep learning is instead a new area of machine learning research that has been introduced with the objective of moving machine learning closer to artificial intelligence goals. This means that deep learning algorithms try to operate like the human brain.</w:t>
       </w:r>
     </w:p>
     <w:p>
@@ -9264,6 +9263,333 @@
     </w:p>
     <w:p>
       <w:pPr>
+        <w:spacing w:after="0" w:line="288" w:lineRule="auto"/>
+        <w:ind w:firstLine="720"/>
+        <w:rPr>
+          <w:rFonts w:ascii="Times New Roman" w:hAnsi="Times New Roman" w:cs="Times New Roman"/>
+          <w:b/>
+          <w:sz w:val="24"/>
+          <w:szCs w:val="24"/>
+          <w:u w:val="single"/>
+        </w:rPr>
+      </w:pPr>
+      <w:r>
+        <w:rPr>
+          <w:rFonts w:ascii="Times New Roman" w:hAnsi="Times New Roman" w:cs="Times New Roman"/>
+          <w:b/>
+          <w:sz w:val="24"/>
+          <w:szCs w:val="24"/>
+          <w:u w:val="single"/>
+        </w:rPr>
+        <w:t xml:space="preserve">Volley </w:t>
+      </w:r>
+    </w:p>
+    <w:p>
+      <w:pPr>
+        <w:spacing w:after="0" w:line="288" w:lineRule="auto"/>
+        <w:ind w:firstLine="720"/>
+        <w:rPr>
+          <w:rFonts w:ascii="Times New Roman" w:hAnsi="Times New Roman" w:cs="Times New Roman"/>
+          <w:sz w:val="24"/>
+          <w:szCs w:val="24"/>
+        </w:rPr>
+      </w:pPr>
+      <w:r>
+        <w:rPr>
+          <w:rFonts w:ascii="Times New Roman" w:hAnsi="Times New Roman" w:cs="Times New Roman"/>
+          <w:sz w:val="24"/>
+          <w:szCs w:val="24"/>
+        </w:rPr>
+        <w:t>“</w:t>
+      </w:r>
+      <w:r>
+        <w:rPr>
+          <w:rFonts w:ascii="Times New Roman" w:hAnsi="Times New Roman" w:cs="Times New Roman"/>
+          <w:sz w:val="24"/>
+          <w:szCs w:val="24"/>
+        </w:rPr>
+        <w:t xml:space="preserve">It proposed by Google in 2013, packaging of the Http asynchronous request API, providing an elegant and robust request queue, with better cache mechanism, allows network access to Android applications easier and more efficient. Volley provides a </w:t>
+      </w:r>
+      <w:proofErr w:type="spellStart"/>
+      <w:r>
+        <w:rPr>
+          <w:rFonts w:ascii="Times New Roman" w:hAnsi="Times New Roman" w:cs="Times New Roman"/>
+          <w:sz w:val="24"/>
+          <w:szCs w:val="24"/>
+        </w:rPr>
+        <w:t>NetworkImageView</w:t>
+      </w:r>
+      <w:proofErr w:type="spellEnd"/>
+      <w:r>
+        <w:rPr>
+          <w:rFonts w:ascii="Times New Roman" w:hAnsi="Times New Roman" w:cs="Times New Roman"/>
+          <w:sz w:val="24"/>
+          <w:szCs w:val="24"/>
+        </w:rPr>
+        <w:t xml:space="preserve"> class that inherits the </w:t>
+      </w:r>
+      <w:proofErr w:type="spellStart"/>
+      <w:r>
+        <w:rPr>
+          <w:rFonts w:ascii="Times New Roman" w:hAnsi="Times New Roman" w:cs="Times New Roman"/>
+          <w:sz w:val="24"/>
+          <w:szCs w:val="24"/>
+        </w:rPr>
+        <w:t>ImageView</w:t>
+      </w:r>
+      <w:proofErr w:type="spellEnd"/>
+      <w:r>
+        <w:rPr>
+          <w:rFonts w:ascii="Times New Roman" w:hAnsi="Times New Roman" w:cs="Times New Roman"/>
+          <w:sz w:val="24"/>
+          <w:szCs w:val="24"/>
+        </w:rPr>
+        <w:t xml:space="preserve"> class. It not only provides network communications, but also provides automatically decoding function and image cache. Also, </w:t>
+      </w:r>
+      <w:proofErr w:type="gramStart"/>
+      <w:r>
+        <w:rPr>
+          <w:rFonts w:ascii="Times New Roman" w:hAnsi="Times New Roman" w:cs="Times New Roman"/>
+          <w:sz w:val="24"/>
+          <w:szCs w:val="24"/>
+        </w:rPr>
+        <w:t>It</w:t>
+      </w:r>
+      <w:proofErr w:type="gramEnd"/>
+      <w:r>
+        <w:rPr>
+          <w:rFonts w:ascii="Times New Roman" w:hAnsi="Times New Roman" w:cs="Times New Roman"/>
+          <w:sz w:val="24"/>
+          <w:szCs w:val="24"/>
+        </w:rPr>
+        <w:t xml:space="preserve"> can process image in batches when </w:t>
+      </w:r>
+      <w:proofErr w:type="spellStart"/>
+      <w:r>
+        <w:rPr>
+          <w:rFonts w:ascii="Times New Roman" w:hAnsi="Times New Roman" w:cs="Times New Roman"/>
+          <w:sz w:val="24"/>
+          <w:szCs w:val="24"/>
+        </w:rPr>
+        <w:t>diplaying</w:t>
+      </w:r>
+      <w:proofErr w:type="spellEnd"/>
+      <w:r>
+        <w:rPr>
+          <w:rFonts w:ascii="Times New Roman" w:hAnsi="Times New Roman" w:cs="Times New Roman"/>
+          <w:sz w:val="24"/>
+          <w:szCs w:val="24"/>
+        </w:rPr>
+        <w:t xml:space="preserve"> many images on UI at a time. However, it uses a separate image view and image loader objects because its main feature is network communication. This library is difficult to use than others. However, there is an advantage to provide an efficient image downloads.</w:t>
+      </w:r>
+      <w:r>
+        <w:rPr>
+          <w:rFonts w:ascii="Times New Roman" w:hAnsi="Times New Roman" w:cs="Times New Roman"/>
+          <w:sz w:val="24"/>
+          <w:szCs w:val="24"/>
+        </w:rPr>
+        <w:t>” [20]</w:t>
+      </w:r>
+    </w:p>
+    <w:p>
+      <w:pPr>
+        <w:spacing w:after="0" w:line="288" w:lineRule="auto"/>
+        <w:ind w:firstLine="720"/>
+        <w:rPr>
+          <w:rFonts w:ascii="Times New Roman" w:hAnsi="Times New Roman" w:cs="Times New Roman"/>
+          <w:sz w:val="24"/>
+          <w:szCs w:val="24"/>
+        </w:rPr>
+      </w:pPr>
+      <w:r>
+        <w:rPr>
+          <w:rFonts w:ascii="Times New Roman" w:hAnsi="Times New Roman" w:cs="Times New Roman"/>
+          <w:sz w:val="24"/>
+          <w:szCs w:val="24"/>
+        </w:rPr>
+        <w:t xml:space="preserve">In this android mobile application, Volley was used to call methods implemented in the PHP code to make CRUD operations over the database. Volley it is used in the application with a </w:t>
+      </w:r>
+      <w:proofErr w:type="spellStart"/>
+      <w:r>
+        <w:rPr>
+          <w:rFonts w:ascii="Times New Roman" w:hAnsi="Times New Roman" w:cs="Times New Roman"/>
+          <w:sz w:val="24"/>
+          <w:szCs w:val="24"/>
+        </w:rPr>
+        <w:t>RequestQueue</w:t>
+      </w:r>
+      <w:proofErr w:type="spellEnd"/>
+      <w:r>
+        <w:rPr>
+          <w:rFonts w:ascii="Times New Roman" w:hAnsi="Times New Roman" w:cs="Times New Roman"/>
+          <w:sz w:val="24"/>
+          <w:szCs w:val="24"/>
+        </w:rPr>
+        <w:t xml:space="preserve"> and a StringRequest</w:t>
+      </w:r>
+    </w:p>
+    <w:p>
+      <w:pPr>
+        <w:spacing w:after="0" w:line="288" w:lineRule="auto"/>
+        <w:ind w:firstLine="720"/>
+        <w:rPr>
+          <w:rFonts w:ascii="Times New Roman" w:hAnsi="Times New Roman" w:cs="Times New Roman"/>
+          <w:sz w:val="24"/>
+          <w:szCs w:val="24"/>
+        </w:rPr>
+      </w:pPr>
+    </w:p>
+    <w:p>
+      <w:pPr>
+        <w:spacing w:after="0" w:line="288" w:lineRule="auto"/>
+        <w:ind w:firstLine="720"/>
+        <w:rPr>
+          <w:rFonts w:ascii="Times New Roman" w:hAnsi="Times New Roman" w:cs="Times New Roman"/>
+          <w:b/>
+          <w:sz w:val="24"/>
+          <w:szCs w:val="24"/>
+          <w:u w:val="single"/>
+        </w:rPr>
+      </w:pPr>
+      <w:r>
+        <w:rPr>
+          <w:rFonts w:ascii="Times New Roman" w:hAnsi="Times New Roman" w:cs="Times New Roman"/>
+          <w:b/>
+          <w:sz w:val="24"/>
+          <w:szCs w:val="24"/>
+          <w:u w:val="single"/>
+        </w:rPr>
+        <w:t>XAMPP</w:t>
+      </w:r>
+    </w:p>
+    <w:p>
+      <w:pPr>
+        <w:spacing w:after="0" w:line="288" w:lineRule="auto"/>
+        <w:ind w:firstLine="720"/>
+        <w:rPr>
+          <w:rFonts w:ascii="Times New Roman" w:hAnsi="Times New Roman" w:cs="Times New Roman"/>
+          <w:sz w:val="24"/>
+          <w:szCs w:val="24"/>
+        </w:rPr>
+      </w:pPr>
+      <w:r>
+        <w:rPr>
+          <w:rFonts w:ascii="Times New Roman" w:hAnsi="Times New Roman" w:cs="Times New Roman"/>
+          <w:sz w:val="24"/>
+          <w:szCs w:val="24"/>
+        </w:rPr>
+        <w:t>“</w:t>
+      </w:r>
+      <w:r>
+        <w:rPr>
+          <w:rFonts w:ascii="Times New Roman" w:hAnsi="Times New Roman" w:cs="Times New Roman"/>
+          <w:sz w:val="24"/>
+          <w:szCs w:val="24"/>
+        </w:rPr>
+        <w:t>I</w:t>
+      </w:r>
+      <w:r>
+        <w:rPr>
+          <w:rFonts w:ascii="Times New Roman" w:hAnsi="Times New Roman" w:cs="Times New Roman"/>
+          <w:sz w:val="24"/>
+          <w:szCs w:val="24"/>
+        </w:rPr>
+        <w:t>s a small and light Apache distribution containing the most common web development technologies in a single package. Its contents, small size, and portability make it the ideal tool for students developing and testing applications in PHP and MySQL. XAMPP is available as a free download in two specific packages: full and lite</w:t>
+      </w:r>
+      <w:r>
+        <w:rPr>
+          <w:rFonts w:ascii="Times New Roman" w:hAnsi="Times New Roman" w:cs="Times New Roman"/>
+          <w:sz w:val="24"/>
+          <w:szCs w:val="24"/>
+        </w:rPr>
+        <w:t>.</w:t>
+      </w:r>
+      <w:r>
+        <w:rPr>
+          <w:rFonts w:ascii="Times New Roman" w:hAnsi="Times New Roman" w:cs="Times New Roman"/>
+          <w:sz w:val="24"/>
+          <w:szCs w:val="24"/>
+        </w:rPr>
+        <w:t>”</w:t>
+      </w:r>
+      <w:r>
+        <w:rPr>
+          <w:rFonts w:ascii="Times New Roman" w:hAnsi="Times New Roman" w:cs="Times New Roman"/>
+          <w:sz w:val="24"/>
+          <w:szCs w:val="24"/>
+        </w:rPr>
+        <w:t xml:space="preserve"> </w:t>
+      </w:r>
+      <w:proofErr w:type="gramStart"/>
+      <w:r>
+        <w:rPr>
+          <w:rFonts w:ascii="Times New Roman" w:hAnsi="Times New Roman" w:cs="Times New Roman"/>
+          <w:sz w:val="24"/>
+          <w:szCs w:val="24"/>
+        </w:rPr>
+        <w:t>[</w:t>
+      </w:r>
+      <w:proofErr w:type="gramEnd"/>
+      <w:r>
+        <w:rPr>
+          <w:rFonts w:ascii="Times New Roman" w:hAnsi="Times New Roman" w:cs="Times New Roman"/>
+          <w:sz w:val="24"/>
+          <w:szCs w:val="24"/>
+        </w:rPr>
+        <w:t>21]</w:t>
+      </w:r>
+    </w:p>
+    <w:p>
+      <w:pPr>
+        <w:spacing w:after="0" w:line="288" w:lineRule="auto"/>
+        <w:ind w:firstLine="720"/>
+      </w:pPr>
+      <w:r>
+        <w:rPr>
+          <w:rFonts w:ascii="Times New Roman" w:hAnsi="Times New Roman" w:cs="Times New Roman"/>
+          <w:sz w:val="24"/>
+          <w:szCs w:val="24"/>
+        </w:rPr>
+        <w:t xml:space="preserve">In this application, XAMPP tool was used to create a </w:t>
+      </w:r>
+      <w:r>
+        <w:rPr>
+          <w:rFonts w:ascii="Times New Roman" w:hAnsi="Times New Roman" w:cs="Times New Roman"/>
+          <w:sz w:val="24"/>
+          <w:szCs w:val="24"/>
+        </w:rPr>
+        <w:t>database</w:t>
+      </w:r>
+      <w:r>
+        <w:rPr>
+          <w:rFonts w:ascii="Times New Roman" w:hAnsi="Times New Roman" w:cs="Times New Roman"/>
+          <w:sz w:val="24"/>
+          <w:szCs w:val="24"/>
+        </w:rPr>
+        <w:t xml:space="preserve"> </w:t>
+      </w:r>
+      <w:r>
+        <w:rPr>
+          <w:rFonts w:ascii="Times New Roman" w:hAnsi="Times New Roman" w:cs="Times New Roman"/>
+          <w:sz w:val="24"/>
+          <w:szCs w:val="24"/>
+        </w:rPr>
+        <w:t>and run the server written in PHP programming language.</w:t>
+      </w:r>
+    </w:p>
+    <w:p>
+      <w:pPr>
+        <w:spacing w:after="0" w:line="288" w:lineRule="auto"/>
+        <w:ind w:firstLine="720"/>
+        <w:rPr>
+          <w:rFonts w:ascii="Times New Roman" w:hAnsi="Times New Roman" w:cs="Times New Roman"/>
+          <w:sz w:val="24"/>
+          <w:szCs w:val="24"/>
+        </w:rPr>
+      </w:pPr>
+    </w:p>
+    <w:p>
+      <w:pPr>
         <w:spacing w:after="0"/>
         <w:ind w:firstLine="720"/>
         <w:rPr>
@@ -9280,6 +9606,7 @@
           <w:sz w:val="24"/>
           <w:szCs w:val="24"/>
         </w:rPr>
+        <w:lastRenderedPageBreak/>
         <w:t>5.</w:t>
       </w:r>
       <w:r>
@@ -9318,18 +9645,6 @@
         </w:rPr>
         <w:t>ode structure</w:t>
       </w:r>
-    </w:p>
-    <w:p>
-      <w:pPr>
-        <w:spacing w:after="0"/>
-        <w:ind w:firstLine="720"/>
-        <w:rPr>
-          <w:rFonts w:ascii="Times New Roman" w:hAnsi="Times New Roman" w:cs="Times New Roman"/>
-          <w:b/>
-          <w:sz w:val="24"/>
-          <w:szCs w:val="24"/>
-        </w:rPr>
-      </w:pPr>
     </w:p>
     <w:p>
       <w:pPr>
@@ -9786,29 +10101,41 @@
         <w:pStyle w:val="ListParagraph"/>
         <w:numPr>
           <w:ilvl w:val="0"/>
-          <w:numId w:val="19"/>
+          <w:numId w:val="14"/>
         </w:numPr>
         <w:spacing w:after="0" w:line="288" w:lineRule="auto"/>
         <w:rPr>
           <w:rFonts w:ascii="Times New Roman" w:hAnsi="Times New Roman" w:cs="Times New Roman"/>
           <w:sz w:val="24"/>
           <w:szCs w:val="24"/>
-        </w:rPr>
-      </w:pPr>
-      <w:r>
-        <w:rPr>
-          <w:rFonts w:ascii="Times New Roman" w:hAnsi="Times New Roman" w:cs="Times New Roman"/>
-          <w:b/>
-          <w:sz w:val="24"/>
-          <w:szCs w:val="24"/>
+          <w:u w:val="single"/>
+        </w:rPr>
+      </w:pPr>
+      <w:r>
+        <w:rPr>
+          <w:rFonts w:ascii="Times New Roman" w:hAnsi="Times New Roman" w:cs="Times New Roman"/>
+          <w:b/>
+          <w:sz w:val="24"/>
+          <w:szCs w:val="24"/>
+          <w:u w:val="single"/>
         </w:rPr>
         <w:t>Admin</w:t>
       </w:r>
-    </w:p>
-    <w:p>
-      <w:pPr>
-        <w:spacing w:after="0" w:line="288" w:lineRule="auto"/>
-        <w:ind w:firstLine="1440"/>
+      <w:r>
+        <w:rPr>
+          <w:rFonts w:ascii="Times New Roman" w:hAnsi="Times New Roman" w:cs="Times New Roman"/>
+          <w:b/>
+          <w:sz w:val="24"/>
+          <w:szCs w:val="24"/>
+          <w:u w:val="single"/>
+        </w:rPr>
+        <w:t xml:space="preserve"> package</w:t>
+      </w:r>
+    </w:p>
+    <w:p>
+      <w:pPr>
+        <w:spacing w:after="0" w:line="288" w:lineRule="auto"/>
+        <w:ind w:firstLine="720"/>
         <w:rPr>
           <w:rFonts w:ascii="Times New Roman" w:hAnsi="Times New Roman" w:cs="Times New Roman"/>
           <w:sz w:val="24"/>
@@ -9837,15 +10164,138 @@
           <w:sz w:val="24"/>
           <w:szCs w:val="24"/>
         </w:rPr>
-        <w:t>two more packages Activities and Fragments, both of them contains</w:t>
-      </w:r>
-      <w:r>
-        <w:rPr>
-          <w:rFonts w:ascii="Times New Roman" w:hAnsi="Times New Roman" w:cs="Times New Roman"/>
-          <w:sz w:val="24"/>
-          <w:szCs w:val="24"/>
-        </w:rPr>
-        <w:t xml:space="preserve"> files that are used in the admin flow of the application</w:t>
+        <w:t>two more packages</w:t>
+      </w:r>
+      <w:r>
+        <w:rPr>
+          <w:rFonts w:ascii="Times New Roman" w:hAnsi="Times New Roman" w:cs="Times New Roman"/>
+          <w:sz w:val="24"/>
+          <w:szCs w:val="24"/>
+        </w:rPr>
+        <w:t>,</w:t>
+      </w:r>
+      <w:r>
+        <w:rPr>
+          <w:rFonts w:ascii="Times New Roman" w:hAnsi="Times New Roman" w:cs="Times New Roman"/>
+          <w:sz w:val="24"/>
+          <w:szCs w:val="24"/>
+        </w:rPr>
+        <w:t xml:space="preserve"> Activities and Fragments, both of them contains</w:t>
+      </w:r>
+      <w:r>
+        <w:rPr>
+          <w:rFonts w:ascii="Times New Roman" w:hAnsi="Times New Roman" w:cs="Times New Roman"/>
+          <w:sz w:val="24"/>
+          <w:szCs w:val="24"/>
+        </w:rPr>
+        <w:t xml:space="preserve"> files that are used in the admin</w:t>
+      </w:r>
+      <w:r>
+        <w:rPr>
+          <w:rFonts w:ascii="Times New Roman" w:hAnsi="Times New Roman" w:cs="Times New Roman"/>
+          <w:sz w:val="24"/>
+          <w:szCs w:val="24"/>
+        </w:rPr>
+        <w:t>istrator</w:t>
+      </w:r>
+      <w:r>
+        <w:rPr>
+          <w:rFonts w:ascii="Times New Roman" w:hAnsi="Times New Roman" w:cs="Times New Roman"/>
+          <w:sz w:val="24"/>
+          <w:szCs w:val="24"/>
+        </w:rPr>
+        <w:t xml:space="preserve"> flow of the application</w:t>
+      </w:r>
+      <w:r>
+        <w:rPr>
+          <w:rFonts w:ascii="Times New Roman" w:hAnsi="Times New Roman" w:cs="Times New Roman"/>
+          <w:sz w:val="24"/>
+          <w:szCs w:val="24"/>
+        </w:rPr>
+        <w:t xml:space="preserve">. </w:t>
+      </w:r>
+    </w:p>
+    <w:p>
+      <w:pPr>
+        <w:spacing w:after="0" w:line="288" w:lineRule="auto"/>
+        <w:ind w:firstLine="720"/>
+        <w:rPr>
+          <w:rFonts w:ascii="Times New Roman" w:hAnsi="Times New Roman" w:cs="Times New Roman"/>
+          <w:sz w:val="24"/>
+          <w:szCs w:val="24"/>
+        </w:rPr>
+      </w:pPr>
+      <w:r>
+        <w:rPr>
+          <w:rFonts w:ascii="Times New Roman" w:hAnsi="Times New Roman" w:cs="Times New Roman"/>
+          <w:sz w:val="24"/>
+          <w:szCs w:val="24"/>
+        </w:rPr>
+        <w:t>Activities package contains</w:t>
+      </w:r>
+      <w:r>
+        <w:rPr>
+          <w:rFonts w:ascii="Times New Roman" w:hAnsi="Times New Roman" w:cs="Times New Roman"/>
+          <w:sz w:val="24"/>
+          <w:szCs w:val="24"/>
+        </w:rPr>
+        <w:t xml:space="preserve"> a java file ActivityAdmin.java that contains</w:t>
+      </w:r>
+      <w:r>
+        <w:rPr>
+          <w:rFonts w:ascii="Times New Roman" w:hAnsi="Times New Roman" w:cs="Times New Roman"/>
+          <w:sz w:val="24"/>
+          <w:szCs w:val="24"/>
+        </w:rPr>
+        <w:t xml:space="preserve"> methods </w:t>
+      </w:r>
+      <w:r>
+        <w:rPr>
+          <w:rFonts w:ascii="Times New Roman" w:hAnsi="Times New Roman" w:cs="Times New Roman"/>
+          <w:sz w:val="24"/>
+          <w:szCs w:val="24"/>
+        </w:rPr>
+        <w:t>used to make operations over the database</w:t>
+      </w:r>
+      <w:r>
+        <w:rPr>
+          <w:rFonts w:ascii="Times New Roman" w:hAnsi="Times New Roman" w:cs="Times New Roman"/>
+          <w:sz w:val="24"/>
+          <w:szCs w:val="24"/>
+        </w:rPr>
+        <w:t xml:space="preserve"> using </w:t>
+      </w:r>
+      <w:r>
+        <w:rPr>
+          <w:rFonts w:ascii="Times New Roman" w:hAnsi="Times New Roman" w:cs="Times New Roman"/>
+          <w:sz w:val="24"/>
+          <w:szCs w:val="24"/>
+        </w:rPr>
+        <w:t xml:space="preserve">Volley </w:t>
+      </w:r>
+      <w:r>
+        <w:rPr>
+          <w:rFonts w:ascii="Times New Roman" w:hAnsi="Times New Roman" w:cs="Times New Roman"/>
+          <w:sz w:val="24"/>
+          <w:szCs w:val="24"/>
+        </w:rPr>
+        <w:t>framework</w:t>
+      </w:r>
+      <w:r>
+        <w:rPr>
+          <w:rFonts w:ascii="Times New Roman" w:hAnsi="Times New Roman" w:cs="Times New Roman"/>
+          <w:sz w:val="24"/>
+          <w:szCs w:val="24"/>
+        </w:rPr>
+        <w:t xml:space="preserve"> but also contains methods that allows the navigation through the application on different screens</w:t>
+      </w:r>
+      <w:r>
+        <w:rPr>
+          <w:rFonts w:ascii="Times New Roman" w:hAnsi="Times New Roman" w:cs="Times New Roman"/>
+          <w:sz w:val="24"/>
+          <w:szCs w:val="24"/>
+        </w:rPr>
+        <w:t>. For example, the above method is used to delete a user from the database.</w:t>
       </w:r>
     </w:p>
     <w:p>
@@ -9854,18 +10304,1195 @@
         <w:jc w:val="center"/>
         <w:rPr>
           <w:rFonts w:ascii="Times New Roman" w:hAnsi="Times New Roman" w:cs="Times New Roman"/>
-          <w:sz w:val="24"/>
-          <w:szCs w:val="24"/>
-        </w:rPr>
-      </w:pPr>
-      <w:r>
-        <w:rPr>
-          <w:rFonts w:ascii="Times New Roman" w:hAnsi="Times New Roman" w:cs="Times New Roman"/>
-          <w:b/>
-          <w:sz w:val="32"/>
-          <w:szCs w:val="32"/>
-        </w:rPr>
-        <w:t>TODO: CONTINUE</w:t>
+          <w:i/>
+          <w:sz w:val="24"/>
+          <w:szCs w:val="24"/>
+        </w:rPr>
+      </w:pPr>
+      <w:r>
+        <w:rPr>
+          <w:rFonts w:ascii="Times New Roman" w:hAnsi="Times New Roman" w:cs="Times New Roman"/>
+          <w:i/>
+          <w:sz w:val="24"/>
+          <w:szCs w:val="24"/>
+        </w:rPr>
+        <w:t>Delete user from database method</w:t>
+      </w:r>
+    </w:p>
+    <w:p>
+      <w:pPr>
+        <w:spacing w:after="0" w:line="288" w:lineRule="auto"/>
+        <w:jc w:val="center"/>
+      </w:pPr>
+      <w:r>
+        <w:rPr>
+          <w:rFonts w:ascii="Times New Roman" w:hAnsi="Times New Roman" w:cs="Times New Roman"/>
+          <w:noProof/>
+          <w:sz w:val="24"/>
+          <w:szCs w:val="24"/>
+        </w:rPr>
+        <w:drawing>
+          <wp:inline distT="0" distB="0" distL="0" distR="0" wp14:anchorId="75809864" wp14:editId="2BD86662">
+            <wp:extent cx="5938520" cy="2964815"/>
+            <wp:effectExtent l="0" t="0" r="5080" b="6985"/>
+            <wp:docPr id="11" name="Picture 11"/>
+            <wp:cNvGraphicFramePr>
+              <a:graphicFrameLocks xmlns:a="http://schemas.openxmlformats.org/drawingml/2006/main" noChangeAspect="1"/>
+            </wp:cNvGraphicFramePr>
+            <a:graphic xmlns:a="http://schemas.openxmlformats.org/drawingml/2006/main">
+              <a:graphicData uri="http://schemas.openxmlformats.org/drawingml/2006/picture">
+                <pic:pic xmlns:pic="http://schemas.openxmlformats.org/drawingml/2006/picture">
+                  <pic:nvPicPr>
+                    <pic:cNvPr id="0" name="Picture 6"/>
+                    <pic:cNvPicPr>
+                      <a:picLocks noChangeAspect="1" noChangeArrowheads="1"/>
+                    </pic:cNvPicPr>
+                  </pic:nvPicPr>
+                  <pic:blipFill>
+                    <a:blip r:embed="rId13">
+                      <a:extLst>
+                        <a:ext uri="{28A0092B-C50C-407E-A947-70E740481C1C}">
+                          <a14:useLocalDpi xmlns:a14="http://schemas.microsoft.com/office/drawing/2010/main" val="0"/>
+                        </a:ext>
+                      </a:extLst>
+                    </a:blip>
+                    <a:srcRect/>
+                    <a:stretch>
+                      <a:fillRect/>
+                    </a:stretch>
+                  </pic:blipFill>
+                  <pic:spPr bwMode="auto">
+                    <a:xfrm>
+                      <a:off x="0" y="0"/>
+                      <a:ext cx="5938520" cy="2964815"/>
+                    </a:xfrm>
+                    <a:prstGeom prst="rect">
+                      <a:avLst/>
+                    </a:prstGeom>
+                    <a:noFill/>
+                    <a:ln>
+                      <a:noFill/>
+                    </a:ln>
+                  </pic:spPr>
+                </pic:pic>
+              </a:graphicData>
+            </a:graphic>
+          </wp:inline>
+        </w:drawing>
+      </w:r>
+    </w:p>
+    <w:p>
+      <w:pPr>
+        <w:spacing w:after="0" w:line="288" w:lineRule="auto"/>
+        <w:jc w:val="center"/>
+        <w:rPr>
+          <w:rFonts w:ascii="Times New Roman" w:hAnsi="Times New Roman" w:cs="Times New Roman"/>
+          <w:i/>
+          <w:sz w:val="24"/>
+          <w:szCs w:val="24"/>
+        </w:rPr>
+      </w:pPr>
+      <w:r>
+        <w:rPr>
+          <w:rFonts w:ascii="Times New Roman" w:hAnsi="Times New Roman" w:cs="Times New Roman"/>
+          <w:i/>
+          <w:sz w:val="24"/>
+          <w:szCs w:val="24"/>
+        </w:rPr>
+        <w:t>Figure 5.3.1</w:t>
+      </w:r>
+    </w:p>
+    <w:p>
+      <w:pPr>
+        <w:spacing w:after="0" w:line="288" w:lineRule="auto"/>
+        <w:rPr>
+          <w:rFonts w:ascii="Times New Roman" w:hAnsi="Times New Roman" w:cs="Times New Roman"/>
+          <w:sz w:val="24"/>
+          <w:szCs w:val="24"/>
+        </w:rPr>
+      </w:pPr>
+      <w:r>
+        <w:rPr>
+          <w:rFonts w:ascii="Times New Roman" w:hAnsi="Times New Roman" w:cs="Times New Roman"/>
+          <w:sz w:val="24"/>
+          <w:szCs w:val="24"/>
+        </w:rPr>
+        <w:lastRenderedPageBreak/>
+        <w:tab/>
+        <w:t xml:space="preserve">The ‘deleteUserFromDB’ method has as parameter the user that the administrator wants to delete. The request queue creates a new request queue </w:t>
+      </w:r>
+      <w:r>
+        <w:rPr>
+          <w:rFonts w:ascii="Times New Roman" w:hAnsi="Times New Roman" w:cs="Times New Roman"/>
+          <w:sz w:val="24"/>
+          <w:szCs w:val="24"/>
+        </w:rPr>
+        <w:t>for</w:t>
+      </w:r>
+      <w:r>
+        <w:rPr>
+          <w:rFonts w:ascii="Times New Roman" w:hAnsi="Times New Roman" w:cs="Times New Roman"/>
+          <w:sz w:val="24"/>
+          <w:szCs w:val="24"/>
+        </w:rPr>
+        <w:t xml:space="preserve"> the current activity</w:t>
+      </w:r>
+      <w:r>
+        <w:rPr>
+          <w:rFonts w:ascii="Times New Roman" w:hAnsi="Times New Roman" w:cs="Times New Roman"/>
+          <w:sz w:val="24"/>
+          <w:szCs w:val="24"/>
+        </w:rPr>
+        <w:t xml:space="preserve"> and a string request is made specifying in its parameters</w:t>
+      </w:r>
+      <w:r>
+        <w:rPr>
+          <w:rFonts w:ascii="Times New Roman" w:hAnsi="Times New Roman" w:cs="Times New Roman"/>
+          <w:sz w:val="24"/>
+          <w:szCs w:val="24"/>
+        </w:rPr>
+        <w:t>:</w:t>
+      </w:r>
+      <w:r>
+        <w:rPr>
+          <w:rFonts w:ascii="Times New Roman" w:hAnsi="Times New Roman" w:cs="Times New Roman"/>
+          <w:sz w:val="24"/>
+          <w:szCs w:val="24"/>
+        </w:rPr>
+        <w:t xml:space="preserve"> </w:t>
+      </w:r>
+      <w:r>
+        <w:rPr>
+          <w:rFonts w:ascii="Times New Roman" w:hAnsi="Times New Roman" w:cs="Times New Roman"/>
+          <w:sz w:val="24"/>
+          <w:szCs w:val="24"/>
+        </w:rPr>
+        <w:t>the</w:t>
+      </w:r>
+      <w:r>
+        <w:rPr>
+          <w:rFonts w:ascii="Times New Roman" w:hAnsi="Times New Roman" w:cs="Times New Roman"/>
+          <w:b/>
+          <w:sz w:val="24"/>
+          <w:szCs w:val="24"/>
+        </w:rPr>
+        <w:t xml:space="preserve"> request method</w:t>
+      </w:r>
+      <w:r>
+        <w:rPr>
+          <w:rFonts w:ascii="Times New Roman" w:hAnsi="Times New Roman" w:cs="Times New Roman"/>
+          <w:sz w:val="24"/>
+          <w:szCs w:val="24"/>
+        </w:rPr>
+        <w:t xml:space="preserve">, in </w:t>
+      </w:r>
+      <w:r>
+        <w:rPr>
+          <w:rFonts w:ascii="Times New Roman" w:hAnsi="Times New Roman" w:cs="Times New Roman"/>
+          <w:sz w:val="24"/>
+          <w:szCs w:val="24"/>
+        </w:rPr>
+        <w:t>this</w:t>
+      </w:r>
+      <w:r>
+        <w:rPr>
+          <w:rFonts w:ascii="Times New Roman" w:hAnsi="Times New Roman" w:cs="Times New Roman"/>
+          <w:sz w:val="24"/>
+          <w:szCs w:val="24"/>
+        </w:rPr>
+        <w:t xml:space="preserve"> case it is a POST method, the </w:t>
+      </w:r>
+      <w:r>
+        <w:rPr>
+          <w:rFonts w:ascii="Times New Roman" w:hAnsi="Times New Roman" w:cs="Times New Roman"/>
+          <w:b/>
+          <w:sz w:val="24"/>
+          <w:szCs w:val="24"/>
+        </w:rPr>
+        <w:t>URL</w:t>
+      </w:r>
+      <w:r>
+        <w:rPr>
+          <w:rFonts w:ascii="Times New Roman" w:hAnsi="Times New Roman" w:cs="Times New Roman"/>
+          <w:sz w:val="24"/>
+          <w:szCs w:val="24"/>
+        </w:rPr>
+        <w:t xml:space="preserve"> over which the request is made</w:t>
+      </w:r>
+      <w:r>
+        <w:rPr>
+          <w:rFonts w:ascii="Times New Roman" w:hAnsi="Times New Roman" w:cs="Times New Roman"/>
+          <w:sz w:val="24"/>
+          <w:szCs w:val="24"/>
+        </w:rPr>
+        <w:t xml:space="preserve"> is </w:t>
+      </w:r>
+      <w:r>
+        <w:rPr>
+          <w:rFonts w:ascii="Times New Roman" w:hAnsi="Times New Roman" w:cs="Times New Roman"/>
+          <w:sz w:val="24"/>
+          <w:szCs w:val="24"/>
+        </w:rPr>
+        <w:t xml:space="preserve">saved in a constant DELETE_USER_URL </w:t>
+      </w:r>
+      <w:r>
+        <w:rPr>
+          <w:rFonts w:ascii="Times New Roman" w:hAnsi="Times New Roman" w:cs="Times New Roman"/>
+          <w:sz w:val="24"/>
+          <w:szCs w:val="24"/>
+        </w:rPr>
+        <w:t>which is</w:t>
+      </w:r>
+      <w:r>
+        <w:rPr>
+          <w:rFonts w:ascii="Times New Roman" w:hAnsi="Times New Roman" w:cs="Times New Roman"/>
+          <w:sz w:val="24"/>
+          <w:szCs w:val="24"/>
+        </w:rPr>
+        <w:t xml:space="preserve"> equal with </w:t>
+      </w:r>
+      <w:r>
+        <w:rPr>
+          <w:rFonts w:ascii="Times New Roman" w:hAnsi="Times New Roman" w:cs="Times New Roman"/>
+          <w:sz w:val="24"/>
+          <w:szCs w:val="24"/>
+        </w:rPr>
+        <w:t>"http://" +</w:t>
+      </w:r>
+      <w:r>
+        <w:rPr>
+          <w:rFonts w:ascii="Times New Roman" w:hAnsi="Times New Roman" w:cs="Times New Roman"/>
+          <w:sz w:val="24"/>
+          <w:szCs w:val="24"/>
+        </w:rPr>
+        <w:t xml:space="preserve"> </w:t>
+      </w:r>
+      <w:r>
+        <w:rPr>
+          <w:rFonts w:ascii="Times New Roman" w:hAnsi="Times New Roman" w:cs="Times New Roman"/>
+          <w:sz w:val="24"/>
+          <w:szCs w:val="24"/>
+        </w:rPr>
+        <w:t>IP</w:t>
+      </w:r>
+      <w:r>
+        <w:rPr>
+          <w:rFonts w:ascii="Times New Roman" w:hAnsi="Times New Roman" w:cs="Times New Roman"/>
+          <w:sz w:val="24"/>
+          <w:szCs w:val="24"/>
+        </w:rPr>
+        <w:t xml:space="preserve"> </w:t>
+      </w:r>
+      <w:r>
+        <w:rPr>
+          <w:rFonts w:ascii="Times New Roman" w:hAnsi="Times New Roman" w:cs="Times New Roman"/>
+          <w:sz w:val="24"/>
+          <w:szCs w:val="24"/>
+        </w:rPr>
+        <w:t>+</w:t>
+      </w:r>
+      <w:r>
+        <w:rPr>
+          <w:rFonts w:ascii="Times New Roman" w:hAnsi="Times New Roman" w:cs="Times New Roman"/>
+          <w:sz w:val="24"/>
+          <w:szCs w:val="24"/>
+        </w:rPr>
+        <w:t xml:space="preserve"> </w:t>
+      </w:r>
+      <w:r>
+        <w:rPr>
+          <w:rFonts w:ascii="Times New Roman" w:hAnsi="Times New Roman" w:cs="Times New Roman"/>
+          <w:sz w:val="24"/>
+          <w:szCs w:val="24"/>
+        </w:rPr>
+        <w:t>":8012/UtilitiesAPI/User/deleteUser.php"</w:t>
+      </w:r>
+      <w:r>
+        <w:rPr>
+          <w:rFonts w:ascii="Times New Roman" w:hAnsi="Times New Roman" w:cs="Times New Roman"/>
+          <w:sz w:val="24"/>
+          <w:szCs w:val="24"/>
+        </w:rPr>
+        <w:t>, t</w:t>
+      </w:r>
+      <w:r>
+        <w:rPr>
+          <w:rFonts w:ascii="Times New Roman" w:hAnsi="Times New Roman" w:cs="Times New Roman"/>
+          <w:sz w:val="24"/>
+          <w:szCs w:val="24"/>
+        </w:rPr>
+        <w:t xml:space="preserve">he IP variable is </w:t>
+      </w:r>
+      <w:r>
+        <w:rPr>
+          <w:rFonts w:ascii="Times New Roman" w:hAnsi="Times New Roman" w:cs="Times New Roman"/>
+          <w:sz w:val="24"/>
+          <w:szCs w:val="24"/>
+        </w:rPr>
+        <w:t>of type</w:t>
+      </w:r>
+      <w:r>
+        <w:rPr>
+          <w:rFonts w:ascii="Times New Roman" w:hAnsi="Times New Roman" w:cs="Times New Roman"/>
+          <w:sz w:val="24"/>
+          <w:szCs w:val="24"/>
+        </w:rPr>
+        <w:t xml:space="preserve"> string</w:t>
+      </w:r>
+      <w:r>
+        <w:rPr>
+          <w:rFonts w:ascii="Times New Roman" w:hAnsi="Times New Roman" w:cs="Times New Roman"/>
+          <w:sz w:val="24"/>
+          <w:szCs w:val="24"/>
+        </w:rPr>
+        <w:t xml:space="preserve"> </w:t>
+      </w:r>
+      <w:r>
+        <w:rPr>
+          <w:rFonts w:ascii="Times New Roman" w:hAnsi="Times New Roman" w:cs="Times New Roman"/>
+          <w:sz w:val="24"/>
+          <w:szCs w:val="24"/>
+        </w:rPr>
+        <w:t xml:space="preserve">which is equal with the IP of the machine </w:t>
+      </w:r>
+      <w:r>
+        <w:rPr>
+          <w:rFonts w:ascii="Times New Roman" w:hAnsi="Times New Roman" w:cs="Times New Roman"/>
+          <w:sz w:val="24"/>
+          <w:szCs w:val="24"/>
+        </w:rPr>
+        <w:t>where</w:t>
+      </w:r>
+      <w:r>
+        <w:rPr>
+          <w:rFonts w:ascii="Times New Roman" w:hAnsi="Times New Roman" w:cs="Times New Roman"/>
+          <w:sz w:val="24"/>
+          <w:szCs w:val="24"/>
+        </w:rPr>
+        <w:t xml:space="preserve"> the server runs followed by the port number</w:t>
+      </w:r>
+      <w:r>
+        <w:rPr>
+          <w:rFonts w:ascii="Times New Roman" w:hAnsi="Times New Roman" w:cs="Times New Roman"/>
+          <w:sz w:val="24"/>
+          <w:szCs w:val="24"/>
+        </w:rPr>
+        <w:t>,</w:t>
+      </w:r>
+      <w:r>
+        <w:rPr>
+          <w:rFonts w:ascii="Times New Roman" w:hAnsi="Times New Roman" w:cs="Times New Roman"/>
+          <w:sz w:val="24"/>
+          <w:szCs w:val="24"/>
+        </w:rPr>
+        <w:t xml:space="preserve"> </w:t>
+      </w:r>
+      <w:r>
+        <w:rPr>
+          <w:rFonts w:ascii="Times New Roman" w:hAnsi="Times New Roman" w:cs="Times New Roman"/>
+          <w:sz w:val="24"/>
+          <w:szCs w:val="24"/>
+        </w:rPr>
+        <w:t>UtilitiesAPI/User/deleteUser.php</w:t>
+      </w:r>
+      <w:r>
+        <w:rPr>
+          <w:rFonts w:ascii="Times New Roman" w:hAnsi="Times New Roman" w:cs="Times New Roman"/>
+          <w:sz w:val="24"/>
+          <w:szCs w:val="24"/>
+        </w:rPr>
+        <w:t xml:space="preserve"> is the path </w:t>
+      </w:r>
+      <w:r>
+        <w:rPr>
+          <w:rFonts w:ascii="Times New Roman" w:hAnsi="Times New Roman" w:cs="Times New Roman"/>
+          <w:sz w:val="24"/>
+          <w:szCs w:val="24"/>
+        </w:rPr>
+        <w:t xml:space="preserve">used by XAMPP, </w:t>
+      </w:r>
+      <w:r>
+        <w:rPr>
+          <w:rFonts w:ascii="Times New Roman" w:hAnsi="Times New Roman" w:cs="Times New Roman"/>
+          <w:sz w:val="24"/>
+          <w:szCs w:val="24"/>
+        </w:rPr>
+        <w:t xml:space="preserve">of the </w:t>
+      </w:r>
+      <w:r>
+        <w:rPr>
+          <w:rFonts w:ascii="Times New Roman" w:hAnsi="Times New Roman" w:cs="Times New Roman"/>
+          <w:sz w:val="24"/>
+          <w:szCs w:val="24"/>
+        </w:rPr>
+        <w:t xml:space="preserve">PHP file </w:t>
+      </w:r>
+      <w:r>
+        <w:rPr>
+          <w:rFonts w:ascii="Times New Roman" w:hAnsi="Times New Roman" w:cs="Times New Roman"/>
+          <w:sz w:val="24"/>
+          <w:szCs w:val="24"/>
+        </w:rPr>
+        <w:t>where the method that deletes the user can be found</w:t>
+      </w:r>
+      <w:r>
+        <w:rPr>
+          <w:rFonts w:ascii="Times New Roman" w:hAnsi="Times New Roman" w:cs="Times New Roman"/>
+          <w:sz w:val="24"/>
+          <w:szCs w:val="24"/>
+        </w:rPr>
+        <w:t xml:space="preserve">, a </w:t>
+      </w:r>
+      <w:r>
+        <w:rPr>
+          <w:rFonts w:ascii="Times New Roman" w:hAnsi="Times New Roman" w:cs="Times New Roman"/>
+          <w:b/>
+          <w:sz w:val="24"/>
+          <w:szCs w:val="24"/>
+        </w:rPr>
+        <w:t>response listener</w:t>
+      </w:r>
+      <w:r>
+        <w:rPr>
+          <w:rFonts w:ascii="Times New Roman" w:hAnsi="Times New Roman" w:cs="Times New Roman"/>
+          <w:sz w:val="24"/>
+          <w:szCs w:val="24"/>
+        </w:rPr>
+        <w:t xml:space="preserve"> </w:t>
+      </w:r>
+      <w:r>
+        <w:rPr>
+          <w:rFonts w:ascii="Times New Roman" w:hAnsi="Times New Roman" w:cs="Times New Roman"/>
+          <w:sz w:val="24"/>
+          <w:szCs w:val="24"/>
+        </w:rPr>
+        <w:t>for a valid request</w:t>
+      </w:r>
+      <w:r>
+        <w:rPr>
+          <w:rFonts w:ascii="Times New Roman" w:hAnsi="Times New Roman" w:cs="Times New Roman"/>
+          <w:sz w:val="24"/>
+          <w:szCs w:val="24"/>
+        </w:rPr>
+        <w:t xml:space="preserve"> which </w:t>
+      </w:r>
+      <w:r>
+        <w:rPr>
+          <w:rFonts w:ascii="Times New Roman" w:hAnsi="Times New Roman" w:cs="Times New Roman"/>
+          <w:sz w:val="24"/>
+          <w:szCs w:val="24"/>
+        </w:rPr>
+        <w:t>make</w:t>
+      </w:r>
+      <w:r>
+        <w:rPr>
+          <w:rFonts w:ascii="Times New Roman" w:hAnsi="Times New Roman" w:cs="Times New Roman"/>
+          <w:sz w:val="24"/>
+          <w:szCs w:val="24"/>
+        </w:rPr>
+        <w:t>s</w:t>
+      </w:r>
+      <w:r>
+        <w:rPr>
+          <w:rFonts w:ascii="Times New Roman" w:hAnsi="Times New Roman" w:cs="Times New Roman"/>
+          <w:sz w:val="24"/>
+          <w:szCs w:val="24"/>
+        </w:rPr>
+        <w:t xml:space="preserve"> a log with the response</w:t>
+      </w:r>
+      <w:r>
+        <w:rPr>
+          <w:rFonts w:ascii="Times New Roman" w:hAnsi="Times New Roman" w:cs="Times New Roman"/>
+          <w:sz w:val="24"/>
+          <w:szCs w:val="24"/>
+        </w:rPr>
+        <w:t xml:space="preserve"> and</w:t>
+      </w:r>
+      <w:r>
+        <w:rPr>
+          <w:rFonts w:ascii="Times New Roman" w:hAnsi="Times New Roman" w:cs="Times New Roman"/>
+          <w:sz w:val="24"/>
+          <w:szCs w:val="24"/>
+        </w:rPr>
+        <w:t xml:space="preserve"> a </w:t>
+      </w:r>
+      <w:r>
+        <w:rPr>
+          <w:rFonts w:ascii="Times New Roman" w:hAnsi="Times New Roman" w:cs="Times New Roman"/>
+          <w:b/>
+          <w:sz w:val="24"/>
+          <w:szCs w:val="24"/>
+        </w:rPr>
+        <w:t>response error listener</w:t>
+      </w:r>
+      <w:r>
+        <w:rPr>
+          <w:rFonts w:ascii="Times New Roman" w:hAnsi="Times New Roman" w:cs="Times New Roman"/>
+          <w:b/>
+          <w:sz w:val="24"/>
+          <w:szCs w:val="24"/>
+        </w:rPr>
+        <w:t xml:space="preserve"> </w:t>
+      </w:r>
+      <w:r>
+        <w:rPr>
+          <w:rFonts w:ascii="Times New Roman" w:hAnsi="Times New Roman" w:cs="Times New Roman"/>
+          <w:sz w:val="24"/>
+          <w:szCs w:val="24"/>
+        </w:rPr>
+        <w:t>for an invalid request</w:t>
+      </w:r>
+      <w:r>
+        <w:rPr>
+          <w:rFonts w:ascii="Times New Roman" w:hAnsi="Times New Roman" w:cs="Times New Roman"/>
+          <w:sz w:val="24"/>
+          <w:szCs w:val="24"/>
+        </w:rPr>
+        <w:t xml:space="preserve"> which makes a log with the error that </w:t>
+      </w:r>
+      <w:r>
+        <w:rPr>
+          <w:rFonts w:ascii="Times New Roman" w:hAnsi="Times New Roman" w:cs="Times New Roman"/>
+          <w:sz w:val="24"/>
+          <w:szCs w:val="24"/>
+        </w:rPr>
+        <w:t>occurred</w:t>
+      </w:r>
+      <w:r>
+        <w:rPr>
+          <w:rFonts w:ascii="Times New Roman" w:hAnsi="Times New Roman" w:cs="Times New Roman"/>
+          <w:sz w:val="24"/>
+          <w:szCs w:val="24"/>
+        </w:rPr>
+        <w:t xml:space="preserve">. After those parameters were specified, the method ‘getParams’ of the </w:t>
+      </w:r>
+      <w:r>
+        <w:rPr>
+          <w:rFonts w:ascii="Times New Roman" w:hAnsi="Times New Roman" w:cs="Times New Roman"/>
+          <w:b/>
+          <w:sz w:val="24"/>
+          <w:szCs w:val="24"/>
+        </w:rPr>
+        <w:t>StringRequest</w:t>
+      </w:r>
+      <w:r>
+        <w:rPr>
+          <w:rFonts w:ascii="Times New Roman" w:hAnsi="Times New Roman" w:cs="Times New Roman"/>
+          <w:sz w:val="24"/>
+          <w:szCs w:val="24"/>
+        </w:rPr>
+        <w:t xml:space="preserve"> class is overridden, in it are send all the needed data in the POST method from the server, in our application is sent only the ID of the user wanted to be deleted.</w:t>
+      </w:r>
+      <w:r>
+        <w:rPr>
+          <w:rFonts w:ascii="Times New Roman" w:hAnsi="Times New Roman" w:cs="Times New Roman"/>
+          <w:sz w:val="24"/>
+          <w:szCs w:val="24"/>
+        </w:rPr>
+        <w:t xml:space="preserve"> The string request is placed in the request queue in order to make the request.</w:t>
+      </w:r>
+      <w:r>
+        <w:rPr>
+          <w:rFonts w:ascii="Times New Roman" w:hAnsi="Times New Roman" w:cs="Times New Roman"/>
+          <w:sz w:val="24"/>
+          <w:szCs w:val="24"/>
+        </w:rPr>
+        <w:t xml:space="preserve"> </w:t>
+      </w:r>
+    </w:p>
+    <w:p>
+      <w:pPr>
+        <w:spacing w:after="0" w:line="288" w:lineRule="auto"/>
+        <w:rPr>
+          <w:rFonts w:ascii="Times New Roman" w:hAnsi="Times New Roman" w:cs="Times New Roman"/>
+          <w:sz w:val="24"/>
+          <w:szCs w:val="24"/>
+        </w:rPr>
+      </w:pPr>
+      <w:r>
+        <w:rPr>
+          <w:rFonts w:ascii="Times New Roman" w:hAnsi="Times New Roman" w:cs="Times New Roman"/>
+          <w:sz w:val="24"/>
+          <w:szCs w:val="24"/>
+        </w:rPr>
+        <w:tab/>
+      </w:r>
+      <w:r>
+        <w:rPr>
+          <w:rFonts w:ascii="Times New Roman" w:hAnsi="Times New Roman" w:cs="Times New Roman"/>
+          <w:sz w:val="24"/>
+          <w:szCs w:val="24"/>
+        </w:rPr>
+        <w:t>An example for a method that allows the user to go in other screen of the application would be the navigation to the screen where the administrator can change his account password, the image above represents the code that makes the transition from its current screen to the change password screen:</w:t>
+      </w:r>
+    </w:p>
+    <w:p>
+      <w:pPr>
+        <w:spacing w:after="0" w:line="288" w:lineRule="auto"/>
+        <w:jc w:val="center"/>
+        <w:rPr>
+          <w:rFonts w:ascii="Times New Roman" w:hAnsi="Times New Roman" w:cs="Times New Roman"/>
+          <w:i/>
+          <w:sz w:val="24"/>
+          <w:szCs w:val="24"/>
+        </w:rPr>
+      </w:pPr>
+      <w:r>
+        <w:rPr>
+          <w:rFonts w:ascii="Times New Roman" w:hAnsi="Times New Roman" w:cs="Times New Roman"/>
+          <w:i/>
+          <w:sz w:val="24"/>
+          <w:szCs w:val="24"/>
+        </w:rPr>
+        <w:t>Navigate to Change Password Screen method</w:t>
+      </w:r>
+    </w:p>
+    <w:p>
+      <w:pPr>
+        <w:spacing w:after="0" w:line="288" w:lineRule="auto"/>
+        <w:jc w:val="center"/>
+        <w:rPr>
+          <w:rFonts w:ascii="Times New Roman" w:hAnsi="Times New Roman" w:cs="Times New Roman"/>
+          <w:sz w:val="24"/>
+          <w:szCs w:val="24"/>
+        </w:rPr>
+      </w:pPr>
+      <w:r>
+        <w:rPr>
+          <w:rFonts w:ascii="Times New Roman" w:hAnsi="Times New Roman" w:cs="Times New Roman"/>
+          <w:noProof/>
+          <w:sz w:val="24"/>
+          <w:szCs w:val="24"/>
+        </w:rPr>
+        <w:drawing>
+          <wp:inline distT="0" distB="0" distL="0" distR="0" wp14:anchorId="0AB58C03" wp14:editId="629FB3D4">
+            <wp:extent cx="5939790" cy="983615"/>
+            <wp:effectExtent l="0" t="0" r="3810" b="6985"/>
+            <wp:docPr id="9" name="Picture 9"/>
+            <wp:cNvGraphicFramePr>
+              <a:graphicFrameLocks xmlns:a="http://schemas.openxmlformats.org/drawingml/2006/main" noChangeAspect="1"/>
+            </wp:cNvGraphicFramePr>
+            <a:graphic xmlns:a="http://schemas.openxmlformats.org/drawingml/2006/main">
+              <a:graphicData uri="http://schemas.openxmlformats.org/drawingml/2006/picture">
+                <pic:pic xmlns:pic="http://schemas.openxmlformats.org/drawingml/2006/picture">
+                  <pic:nvPicPr>
+                    <pic:cNvPr id="0" name="Picture 4"/>
+                    <pic:cNvPicPr>
+                      <a:picLocks noChangeAspect="1" noChangeArrowheads="1"/>
+                    </pic:cNvPicPr>
+                  </pic:nvPicPr>
+                  <pic:blipFill>
+                    <a:blip r:embed="rId14">
+                      <a:extLst>
+                        <a:ext uri="{28A0092B-C50C-407E-A947-70E740481C1C}">
+                          <a14:useLocalDpi xmlns:a14="http://schemas.microsoft.com/office/drawing/2010/main" val="0"/>
+                        </a:ext>
+                      </a:extLst>
+                    </a:blip>
+                    <a:srcRect/>
+                    <a:stretch>
+                      <a:fillRect/>
+                    </a:stretch>
+                  </pic:blipFill>
+                  <pic:spPr bwMode="auto">
+                    <a:xfrm>
+                      <a:off x="0" y="0"/>
+                      <a:ext cx="5939790" cy="983615"/>
+                    </a:xfrm>
+                    <a:prstGeom prst="rect">
+                      <a:avLst/>
+                    </a:prstGeom>
+                    <a:noFill/>
+                    <a:ln>
+                      <a:noFill/>
+                    </a:ln>
+                  </pic:spPr>
+                </pic:pic>
+              </a:graphicData>
+            </a:graphic>
+          </wp:inline>
+        </w:drawing>
+      </w:r>
+    </w:p>
+    <w:p>
+      <w:pPr>
+        <w:spacing w:after="0" w:line="288" w:lineRule="auto"/>
+        <w:jc w:val="center"/>
+        <w:rPr>
+          <w:rFonts w:ascii="Times New Roman" w:hAnsi="Times New Roman" w:cs="Times New Roman"/>
+          <w:i/>
+          <w:sz w:val="24"/>
+          <w:szCs w:val="24"/>
+        </w:rPr>
+      </w:pPr>
+      <w:r>
+        <w:rPr>
+          <w:rFonts w:ascii="Times New Roman" w:hAnsi="Times New Roman" w:cs="Times New Roman"/>
+          <w:i/>
+          <w:sz w:val="24"/>
+          <w:szCs w:val="24"/>
+        </w:rPr>
+        <w:t>Figure 5.3.2</w:t>
+      </w:r>
+    </w:p>
+    <w:p>
+      <w:pPr>
+        <w:spacing w:after="0" w:line="288" w:lineRule="auto"/>
+        <w:jc w:val="center"/>
+        <w:rPr>
+          <w:rFonts w:ascii="Times New Roman" w:hAnsi="Times New Roman" w:cs="Times New Roman"/>
+          <w:i/>
+          <w:sz w:val="24"/>
+          <w:szCs w:val="24"/>
+        </w:rPr>
+      </w:pPr>
+    </w:p>
+    <w:p>
+      <w:pPr>
+        <w:spacing w:after="0" w:line="288" w:lineRule="auto"/>
+        <w:rPr>
+          <w:rFonts w:ascii="Times New Roman" w:hAnsi="Times New Roman" w:cs="Times New Roman"/>
+          <w:sz w:val="24"/>
+          <w:szCs w:val="24"/>
+        </w:rPr>
+      </w:pPr>
+      <w:r>
+        <w:rPr>
+          <w:rFonts w:ascii="Times New Roman" w:hAnsi="Times New Roman" w:cs="Times New Roman"/>
+          <w:i/>
+          <w:sz w:val="24"/>
+          <w:szCs w:val="24"/>
+        </w:rPr>
+        <w:tab/>
+      </w:r>
+      <w:r>
+        <w:rPr>
+          <w:rFonts w:ascii="Times New Roman" w:hAnsi="Times New Roman" w:cs="Times New Roman"/>
+          <w:sz w:val="24"/>
+          <w:szCs w:val="24"/>
+        </w:rPr>
+        <w:t xml:space="preserve">The ‘goToChangePassFragment’ method has as parameter the current view from admin activity. The variable ‘fragmentManager’ it is of type FragmentManager and when the transition between screen is wanted to be made, it starts with ‘beginTransaction’. For this screen transition, is specified </w:t>
+      </w:r>
+      <w:r>
+        <w:rPr>
+          <w:rFonts w:ascii="Times New Roman" w:hAnsi="Times New Roman" w:cs="Times New Roman"/>
+          <w:sz w:val="24"/>
+          <w:szCs w:val="24"/>
+        </w:rPr>
+        <w:t>using ‘setCustomAnimation’</w:t>
+      </w:r>
+      <w:r>
+        <w:rPr>
+          <w:rFonts w:ascii="Times New Roman" w:hAnsi="Times New Roman" w:cs="Times New Roman"/>
+          <w:sz w:val="24"/>
+          <w:szCs w:val="24"/>
+        </w:rPr>
+        <w:t xml:space="preserve"> and the animator will tell </w:t>
+      </w:r>
+      <w:r>
+        <w:rPr>
+          <w:rFonts w:ascii="Times New Roman" w:hAnsi="Times New Roman" w:cs="Times New Roman"/>
+          <w:sz w:val="24"/>
+          <w:szCs w:val="24"/>
+        </w:rPr>
+        <w:t xml:space="preserve">how the transition will be, so, the current screen </w:t>
+      </w:r>
+      <w:r>
+        <w:rPr>
+          <w:rFonts w:ascii="Times New Roman" w:hAnsi="Times New Roman" w:cs="Times New Roman"/>
+          <w:sz w:val="24"/>
+          <w:szCs w:val="24"/>
+        </w:rPr>
+        <w:t xml:space="preserve">is </w:t>
+      </w:r>
+      <w:r>
+        <w:rPr>
+          <w:rFonts w:ascii="Times New Roman" w:hAnsi="Times New Roman" w:cs="Times New Roman"/>
+          <w:sz w:val="24"/>
+          <w:szCs w:val="24"/>
+        </w:rPr>
+        <w:t>clos</w:t>
+      </w:r>
+      <w:r>
+        <w:rPr>
+          <w:rFonts w:ascii="Times New Roman" w:hAnsi="Times New Roman" w:cs="Times New Roman"/>
+          <w:sz w:val="24"/>
+          <w:szCs w:val="24"/>
+        </w:rPr>
+        <w:t>ing</w:t>
+      </w:r>
+      <w:r>
+        <w:rPr>
+          <w:rFonts w:ascii="Times New Roman" w:hAnsi="Times New Roman" w:cs="Times New Roman"/>
+          <w:sz w:val="24"/>
+          <w:szCs w:val="24"/>
+        </w:rPr>
+        <w:t xml:space="preserve"> </w:t>
+      </w:r>
+      <w:r>
+        <w:rPr>
+          <w:rFonts w:ascii="Times New Roman" w:hAnsi="Times New Roman" w:cs="Times New Roman"/>
+          <w:sz w:val="24"/>
+          <w:szCs w:val="24"/>
+        </w:rPr>
+        <w:t>in</w:t>
+      </w:r>
+      <w:r>
+        <w:rPr>
+          <w:rFonts w:ascii="Times New Roman" w:hAnsi="Times New Roman" w:cs="Times New Roman"/>
+          <w:sz w:val="24"/>
+          <w:szCs w:val="24"/>
+        </w:rPr>
+        <w:t xml:space="preserve"> left side of the screen while the new screen opens </w:t>
+      </w:r>
+      <w:r>
+        <w:rPr>
+          <w:rFonts w:ascii="Times New Roman" w:hAnsi="Times New Roman" w:cs="Times New Roman"/>
+          <w:sz w:val="24"/>
+          <w:szCs w:val="24"/>
+        </w:rPr>
+        <w:t>from</w:t>
+      </w:r>
+      <w:r>
+        <w:rPr>
+          <w:rFonts w:ascii="Times New Roman" w:hAnsi="Times New Roman" w:cs="Times New Roman"/>
+          <w:sz w:val="24"/>
+          <w:szCs w:val="24"/>
+        </w:rPr>
+        <w:t xml:space="preserve"> right side of the screen</w:t>
+      </w:r>
+      <w:r>
+        <w:rPr>
+          <w:rFonts w:ascii="Times New Roman" w:hAnsi="Times New Roman" w:cs="Times New Roman"/>
+          <w:sz w:val="24"/>
+          <w:szCs w:val="24"/>
+        </w:rPr>
+        <w:t>. The application will open the screen specified in the ‘replace’, in this case will be the Change Password screen (</w:t>
+      </w:r>
+      <w:r>
+        <w:rPr>
+          <w:rFonts w:ascii="Times New Roman" w:hAnsi="Times New Roman" w:cs="Times New Roman"/>
+          <w:sz w:val="24"/>
+          <w:szCs w:val="24"/>
+        </w:rPr>
+        <w:t xml:space="preserve">class equivalent </w:t>
+      </w:r>
+      <w:r>
+        <w:rPr>
+          <w:rFonts w:ascii="Times New Roman" w:hAnsi="Times New Roman" w:cs="Times New Roman"/>
+          <w:sz w:val="24"/>
+          <w:szCs w:val="24"/>
+        </w:rPr>
+        <w:t>FragmentChangePasswordAdmin)</w:t>
+      </w:r>
+      <w:r>
+        <w:rPr>
+          <w:rFonts w:ascii="Times New Roman" w:hAnsi="Times New Roman" w:cs="Times New Roman"/>
+          <w:sz w:val="24"/>
+          <w:szCs w:val="24"/>
+        </w:rPr>
+        <w:t>.</w:t>
+      </w:r>
+    </w:p>
+    <w:p>
+      <w:pPr>
+        <w:spacing w:after="0" w:line="288" w:lineRule="auto"/>
+        <w:ind w:firstLine="720"/>
+        <w:rPr>
+          <w:rFonts w:ascii="Times New Roman" w:hAnsi="Times New Roman" w:cs="Times New Roman"/>
+          <w:sz w:val="24"/>
+          <w:szCs w:val="24"/>
+        </w:rPr>
+      </w:pPr>
+      <w:r>
+        <w:rPr>
+          <w:rFonts w:ascii="Times New Roman" w:hAnsi="Times New Roman" w:cs="Times New Roman"/>
+          <w:sz w:val="24"/>
+          <w:szCs w:val="24"/>
+        </w:rPr>
+        <w:t xml:space="preserve">The second package from Admin package, is the Fragments package, where are </w:t>
+      </w:r>
+      <w:r>
+        <w:rPr>
+          <w:rFonts w:ascii="Times New Roman" w:hAnsi="Times New Roman" w:cs="Times New Roman"/>
+          <w:sz w:val="24"/>
+          <w:szCs w:val="24"/>
+        </w:rPr>
+        <w:t>placed all the fragments used in the administrator flows.</w:t>
+      </w:r>
+      <w:r>
+        <w:rPr>
+          <w:rFonts w:ascii="Times New Roman" w:hAnsi="Times New Roman" w:cs="Times New Roman"/>
+          <w:sz w:val="24"/>
+          <w:szCs w:val="24"/>
+        </w:rPr>
+        <w:t xml:space="preserve"> T</w:t>
+      </w:r>
+      <w:r>
+        <w:rPr>
+          <w:rFonts w:ascii="Times New Roman" w:hAnsi="Times New Roman" w:cs="Times New Roman"/>
+          <w:sz w:val="24"/>
+          <w:szCs w:val="24"/>
+        </w:rPr>
+        <w:t xml:space="preserve">he following </w:t>
+      </w:r>
+      <w:r>
+        <w:rPr>
+          <w:rFonts w:ascii="Times New Roman" w:hAnsi="Times New Roman" w:cs="Times New Roman"/>
+          <w:sz w:val="24"/>
+          <w:szCs w:val="24"/>
+        </w:rPr>
+        <w:t xml:space="preserve">java classes belongs to the Fragments package: FragmentAccountManagementAdmin, FragmentArchiveAdmin, FragmentArchiveMonthsAdmin, FragmentArchiveMontsDetailsAdmin, FragmentChangePasswordAdmin, FragmentChargesAdmin, FragmentCreateEventAdmin, FragmentEditEventAdmin, FragmentEventsManagementAdmin, FragmentEventsReportsAdmin, </w:t>
+      </w:r>
+      <w:r>
+        <w:rPr>
+          <w:rFonts w:ascii="Times New Roman" w:hAnsi="Times New Roman" w:cs="Times New Roman"/>
+          <w:sz w:val="24"/>
+          <w:szCs w:val="24"/>
+        </w:rPr>
+        <w:lastRenderedPageBreak/>
+        <w:t>FragmentEventsReportsDetailsAdmin, FragmentHomeAdmin, FragmentMonthReportsAdmin, FragmentMonthReportsDetailsAdmin, FragmentProfileAdmin and FragmentSettingsAdmin</w:t>
+      </w:r>
+      <w:r>
+        <w:rPr>
+          <w:rFonts w:ascii="Times New Roman" w:hAnsi="Times New Roman" w:cs="Times New Roman"/>
+          <w:sz w:val="24"/>
+          <w:szCs w:val="24"/>
+        </w:rPr>
+        <w:t>.</w:t>
+      </w:r>
+    </w:p>
+    <w:p>
+      <w:pPr>
+        <w:spacing w:after="0" w:line="288" w:lineRule="auto"/>
+        <w:ind w:firstLine="720"/>
+        <w:rPr>
+          <w:rFonts w:ascii="Times New Roman" w:hAnsi="Times New Roman" w:cs="Times New Roman"/>
+          <w:sz w:val="24"/>
+          <w:szCs w:val="24"/>
+        </w:rPr>
+      </w:pPr>
+      <w:r>
+        <w:rPr>
+          <w:rFonts w:ascii="Times New Roman" w:hAnsi="Times New Roman" w:cs="Times New Roman"/>
+          <w:sz w:val="24"/>
+          <w:szCs w:val="24"/>
+        </w:rPr>
+        <w:t xml:space="preserve">As an </w:t>
+      </w:r>
+      <w:proofErr w:type="gramStart"/>
+      <w:r>
+        <w:rPr>
+          <w:rFonts w:ascii="Times New Roman" w:hAnsi="Times New Roman" w:cs="Times New Roman"/>
+          <w:sz w:val="24"/>
+          <w:szCs w:val="24"/>
+        </w:rPr>
+        <w:t>example</w:t>
+      </w:r>
+      <w:proofErr w:type="gramEnd"/>
+      <w:r>
+        <w:rPr>
+          <w:rFonts w:ascii="Times New Roman" w:hAnsi="Times New Roman" w:cs="Times New Roman"/>
+          <w:sz w:val="24"/>
+          <w:szCs w:val="24"/>
+        </w:rPr>
+        <w:t xml:space="preserve"> for fragments we will choose FragmentAccountManagementAdmin. On this screen the administrator can create a resident account and in this class is made all data validation for the inputs</w:t>
+      </w:r>
+      <w:r>
+        <w:rPr>
+          <w:rFonts w:ascii="Times New Roman" w:hAnsi="Times New Roman" w:cs="Times New Roman"/>
+          <w:sz w:val="24"/>
+          <w:szCs w:val="24"/>
+        </w:rPr>
+        <w:t xml:space="preserve"> and the request is made if all the inputs are valid</w:t>
+      </w:r>
+      <w:r>
+        <w:rPr>
+          <w:rFonts w:ascii="Times New Roman" w:hAnsi="Times New Roman" w:cs="Times New Roman"/>
+          <w:sz w:val="24"/>
+          <w:szCs w:val="24"/>
+        </w:rPr>
+        <w:t>.</w:t>
+      </w:r>
+    </w:p>
+    <w:p>
+      <w:pPr>
+        <w:spacing w:after="0" w:line="288" w:lineRule="auto"/>
+        <w:jc w:val="center"/>
+        <w:rPr>
+          <w:rFonts w:ascii="Times New Roman" w:hAnsi="Times New Roman" w:cs="Times New Roman"/>
+          <w:i/>
+          <w:sz w:val="24"/>
+          <w:szCs w:val="24"/>
+        </w:rPr>
+      </w:pPr>
+      <w:r>
+        <w:rPr>
+          <w:rFonts w:ascii="Times New Roman" w:hAnsi="Times New Roman" w:cs="Times New Roman"/>
+          <w:i/>
+          <w:sz w:val="24"/>
+          <w:szCs w:val="24"/>
+        </w:rPr>
+        <w:t>Android onCreateView method</w:t>
+      </w:r>
+    </w:p>
+    <w:p>
+      <w:pPr>
+        <w:spacing w:after="0" w:line="288" w:lineRule="auto"/>
+        <w:jc w:val="center"/>
+        <w:rPr>
+          <w:rFonts w:ascii="Times New Roman" w:hAnsi="Times New Roman" w:cs="Times New Roman"/>
+          <w:sz w:val="24"/>
+          <w:szCs w:val="24"/>
+        </w:rPr>
+      </w:pPr>
+      <w:r>
+        <w:rPr>
+          <w:rFonts w:ascii="Times New Roman" w:hAnsi="Times New Roman" w:cs="Times New Roman"/>
+          <w:noProof/>
+          <w:sz w:val="24"/>
+          <w:szCs w:val="24"/>
+        </w:rPr>
+        <w:drawing>
+          <wp:inline distT="0" distB="0" distL="0" distR="0" wp14:anchorId="013C505E" wp14:editId="6C8AE5E3">
+            <wp:extent cx="5938520" cy="3840480"/>
+            <wp:effectExtent l="0" t="0" r="5080" b="7620"/>
+            <wp:docPr id="10" name="Picture 10"/>
+            <wp:cNvGraphicFramePr>
+              <a:graphicFrameLocks xmlns:a="http://schemas.openxmlformats.org/drawingml/2006/main" noChangeAspect="1"/>
+            </wp:cNvGraphicFramePr>
+            <a:graphic xmlns:a="http://schemas.openxmlformats.org/drawingml/2006/main">
+              <a:graphicData uri="http://schemas.openxmlformats.org/drawingml/2006/picture">
+                <pic:pic xmlns:pic="http://schemas.openxmlformats.org/drawingml/2006/picture">
+                  <pic:nvPicPr>
+                    <pic:cNvPr id="0" name="Picture 5"/>
+                    <pic:cNvPicPr>
+                      <a:picLocks noChangeAspect="1" noChangeArrowheads="1"/>
+                    </pic:cNvPicPr>
+                  </pic:nvPicPr>
+                  <pic:blipFill>
+                    <a:blip r:embed="rId15">
+                      <a:extLst>
+                        <a:ext uri="{28A0092B-C50C-407E-A947-70E740481C1C}">
+                          <a14:useLocalDpi xmlns:a14="http://schemas.microsoft.com/office/drawing/2010/main" val="0"/>
+                        </a:ext>
+                      </a:extLst>
+                    </a:blip>
+                    <a:srcRect/>
+                    <a:stretch>
+                      <a:fillRect/>
+                    </a:stretch>
+                  </pic:blipFill>
+                  <pic:spPr bwMode="auto">
+                    <a:xfrm>
+                      <a:off x="0" y="0"/>
+                      <a:ext cx="5938520" cy="3840480"/>
+                    </a:xfrm>
+                    <a:prstGeom prst="rect">
+                      <a:avLst/>
+                    </a:prstGeom>
+                    <a:noFill/>
+                    <a:ln>
+                      <a:noFill/>
+                    </a:ln>
+                  </pic:spPr>
+                </pic:pic>
+              </a:graphicData>
+            </a:graphic>
+          </wp:inline>
+        </w:drawing>
+      </w:r>
+    </w:p>
+    <w:p>
+      <w:pPr>
+        <w:spacing w:after="0" w:line="288" w:lineRule="auto"/>
+        <w:jc w:val="center"/>
+        <w:rPr>
+          <w:rFonts w:ascii="Times New Roman" w:hAnsi="Times New Roman" w:cs="Times New Roman"/>
+          <w:i/>
+          <w:sz w:val="24"/>
+          <w:szCs w:val="24"/>
+        </w:rPr>
+      </w:pPr>
+      <w:r>
+        <w:rPr>
+          <w:rFonts w:ascii="Times New Roman" w:hAnsi="Times New Roman" w:cs="Times New Roman"/>
+          <w:i/>
+          <w:sz w:val="24"/>
+          <w:szCs w:val="24"/>
+        </w:rPr>
+        <w:t>Figure 5.3.3</w:t>
+      </w:r>
+    </w:p>
+    <w:p>
+      <w:pPr>
+        <w:spacing w:after="0" w:line="288" w:lineRule="auto"/>
+        <w:rPr>
+          <w:rFonts w:ascii="Times New Roman" w:hAnsi="Times New Roman" w:cs="Times New Roman"/>
+          <w:i/>
+          <w:sz w:val="24"/>
+          <w:szCs w:val="24"/>
+        </w:rPr>
+      </w:pPr>
+    </w:p>
+    <w:p>
+      <w:pPr>
+        <w:spacing w:after="0" w:line="288" w:lineRule="auto"/>
+        <w:rPr>
+          <w:rFonts w:ascii="Times New Roman" w:hAnsi="Times New Roman" w:cs="Times New Roman"/>
+          <w:sz w:val="24"/>
+          <w:szCs w:val="24"/>
+        </w:rPr>
+      </w:pPr>
+      <w:r>
+        <w:rPr>
+          <w:rFonts w:ascii="Times New Roman" w:hAnsi="Times New Roman" w:cs="Times New Roman"/>
+          <w:sz w:val="24"/>
+          <w:szCs w:val="24"/>
+        </w:rPr>
+        <w:tab/>
+      </w:r>
+      <w:r>
+        <w:rPr>
+          <w:rFonts w:ascii="Times New Roman" w:hAnsi="Times New Roman" w:cs="Times New Roman"/>
+          <w:sz w:val="24"/>
+          <w:szCs w:val="24"/>
+        </w:rPr>
+        <w:t>The method ‘onCreateView’ is one of the needed methods in a fragment besides ‘onCreate’</w:t>
+      </w:r>
+      <w:r>
+        <w:rPr>
+          <w:rFonts w:ascii="Times New Roman" w:hAnsi="Times New Roman" w:cs="Times New Roman"/>
+          <w:sz w:val="24"/>
+          <w:szCs w:val="24"/>
+        </w:rPr>
+        <w:t>. In this method</w:t>
+      </w:r>
+      <w:r>
+        <w:rPr>
+          <w:rFonts w:ascii="Times New Roman" w:hAnsi="Times New Roman" w:cs="Times New Roman"/>
+          <w:sz w:val="24"/>
+          <w:szCs w:val="24"/>
+        </w:rPr>
+        <w:t xml:space="preserve"> it is made the set up of the screen and its “listens” for a touch over the button with id “createAccountAdmin”. When the administrator </w:t>
+      </w:r>
+      <w:bookmarkStart w:id="1" w:name="_GoBack"/>
+      <w:bookmarkEnd w:id="1"/>
+      <w:r>
+        <w:rPr>
+          <w:rFonts w:ascii="Times New Roman" w:hAnsi="Times New Roman" w:cs="Times New Roman"/>
+          <w:sz w:val="24"/>
+          <w:szCs w:val="24"/>
+        </w:rPr>
+        <w:t>presses</w:t>
+      </w:r>
+      <w:r>
+        <w:rPr>
+          <w:rFonts w:ascii="Times New Roman" w:hAnsi="Times New Roman" w:cs="Times New Roman"/>
+          <w:sz w:val="24"/>
+          <w:szCs w:val="24"/>
+        </w:rPr>
+        <w:t xml:space="preserve"> that button, all input data from the fields are saved as strings. If all the inputs are valid, not empty, the email is not already in use and the address is a valid one, the request for account creation is sent to the server. If there are errors in the validation, properly dialogs are displayed to inform the administrator that something went wrong.</w:t>
       </w:r>
     </w:p>
     <w:p>
@@ -9873,38 +11500,42 @@
         <w:pStyle w:val="ListParagraph"/>
         <w:numPr>
           <w:ilvl w:val="0"/>
-          <w:numId w:val="19"/>
+          <w:numId w:val="14"/>
         </w:numPr>
         <w:spacing w:after="0" w:line="288" w:lineRule="auto"/>
         <w:rPr>
           <w:rFonts w:ascii="Times New Roman" w:hAnsi="Times New Roman" w:cs="Times New Roman"/>
-          <w:sz w:val="24"/>
-          <w:szCs w:val="24"/>
-        </w:rPr>
-      </w:pPr>
-      <w:r>
-        <w:rPr>
-          <w:rFonts w:ascii="Times New Roman" w:hAnsi="Times New Roman" w:cs="Times New Roman"/>
-          <w:b/>
-          <w:sz w:val="24"/>
-          <w:szCs w:val="24"/>
-        </w:rPr>
-        <w:lastRenderedPageBreak/>
-        <w:t>AppUtils</w:t>
-      </w:r>
-      <w:r>
-        <w:rPr>
-          <w:rFonts w:ascii="Times New Roman" w:hAnsi="Times New Roman" w:cs="Times New Roman"/>
-          <w:sz w:val="24"/>
-          <w:szCs w:val="24"/>
-        </w:rPr>
-        <w:t xml:space="preserve"> </w:t>
-      </w:r>
-    </w:p>
-    <w:p>
-      <w:pPr>
-        <w:spacing w:after="0" w:line="288" w:lineRule="auto"/>
-        <w:ind w:firstLine="1440"/>
+          <w:b/>
+          <w:sz w:val="24"/>
+          <w:szCs w:val="24"/>
+          <w:u w:val="single"/>
+        </w:rPr>
+      </w:pPr>
+      <w:r>
+        <w:rPr>
+          <w:rFonts w:ascii="Times New Roman" w:hAnsi="Times New Roman" w:cs="Times New Roman"/>
+          <w:b/>
+          <w:sz w:val="24"/>
+          <w:szCs w:val="24"/>
+          <w:u w:val="single"/>
+        </w:rPr>
+        <w:t xml:space="preserve">AppUtils </w:t>
+      </w:r>
+      <w:r>
+        <w:rPr>
+          <w:rFonts w:ascii="Times New Roman" w:hAnsi="Times New Roman" w:cs="Times New Roman"/>
+          <w:b/>
+          <w:sz w:val="24"/>
+          <w:szCs w:val="24"/>
+          <w:u w:val="single"/>
+        </w:rPr>
+        <w:t>package</w:t>
+      </w:r>
+    </w:p>
+    <w:p>
+      <w:pPr>
+        <w:spacing w:after="0" w:line="288" w:lineRule="auto"/>
+        <w:ind w:firstLine="720"/>
         <w:rPr>
           <w:rFonts w:ascii="Times New Roman" w:hAnsi="Times New Roman" w:cs="Times New Roman"/>
           <w:sz w:val="24"/>
@@ -9927,28 +11558,53 @@
         </w:rPr>
         <w:t>ontains .java files with methods that are frequently used in the application so there will not be duplicated code.</w:t>
       </w:r>
+    </w:p>
+    <w:p>
+      <w:pPr>
+        <w:spacing w:after="0" w:line="288" w:lineRule="auto"/>
+        <w:ind w:firstLine="720"/>
+        <w:rPr>
+          <w:rFonts w:ascii="Times New Roman" w:hAnsi="Times New Roman" w:cs="Times New Roman"/>
+          <w:sz w:val="24"/>
+          <w:szCs w:val="24"/>
+        </w:rPr>
+      </w:pPr>
+    </w:p>
+    <w:p>
+      <w:pPr>
+        <w:spacing w:after="0" w:line="288" w:lineRule="auto"/>
+        <w:ind w:firstLine="720"/>
+        <w:rPr>
+          <w:rFonts w:ascii="Times New Roman" w:hAnsi="Times New Roman" w:cs="Times New Roman"/>
+          <w:sz w:val="24"/>
+          <w:szCs w:val="24"/>
+        </w:rPr>
+      </w:pPr>
     </w:p>
     <w:p>
       <w:pPr>
         <w:pStyle w:val="ListParagraph"/>
         <w:numPr>
           <w:ilvl w:val="0"/>
-          <w:numId w:val="19"/>
+          <w:numId w:val="14"/>
         </w:numPr>
         <w:spacing w:after="0" w:line="288" w:lineRule="auto"/>
         <w:rPr>
           <w:rFonts w:ascii="Times New Roman" w:hAnsi="Times New Roman" w:cs="Times New Roman"/>
           <w:sz w:val="24"/>
           <w:szCs w:val="24"/>
-        </w:rPr>
-      </w:pPr>
-      <w:r>
-        <w:rPr>
-          <w:rFonts w:ascii="Times New Roman" w:hAnsi="Times New Roman" w:cs="Times New Roman"/>
-          <w:b/>
-          <w:sz w:val="24"/>
-          <w:szCs w:val="24"/>
-        </w:rPr>
+          <w:u w:val="single"/>
+        </w:rPr>
+      </w:pPr>
+      <w:r>
+        <w:rPr>
+          <w:rFonts w:ascii="Times New Roman" w:hAnsi="Times New Roman" w:cs="Times New Roman"/>
+          <w:b/>
+          <w:sz w:val="24"/>
+          <w:szCs w:val="24"/>
+          <w:u w:val="single"/>
+        </w:rPr>
+        <w:lastRenderedPageBreak/>
         <w:t>Common</w:t>
       </w:r>
       <w:r>
@@ -9956,15 +11612,26 @@
           <w:rFonts w:ascii="Times New Roman" w:hAnsi="Times New Roman" w:cs="Times New Roman"/>
           <w:sz w:val="24"/>
           <w:szCs w:val="24"/>
+          <w:u w:val="single"/>
         </w:rPr>
         <w:t xml:space="preserve"> </w:t>
       </w:r>
+      <w:r>
+        <w:rPr>
+          <w:rFonts w:ascii="Times New Roman" w:hAnsi="Times New Roman" w:cs="Times New Roman"/>
+          <w:b/>
+          <w:sz w:val="24"/>
+          <w:szCs w:val="24"/>
+          <w:u w:val="single"/>
+        </w:rPr>
+        <w:t>package</w:t>
+      </w:r>
     </w:p>
     <w:p>
       <w:pPr>
         <w:pStyle w:val="ListParagraph"/>
         <w:spacing w:after="0" w:line="288" w:lineRule="auto"/>
-        <w:ind w:left="0" w:firstLine="1440"/>
+        <w:ind w:left="0" w:firstLine="720"/>
         <w:rPr>
           <w:rFonts w:ascii="Times New Roman" w:hAnsi="Times New Roman" w:cs="Times New Roman"/>
           <w:sz w:val="24"/>
@@ -9993,7 +11660,7 @@
         <w:pStyle w:val="ListParagraph"/>
         <w:numPr>
           <w:ilvl w:val="0"/>
-          <w:numId w:val="19"/>
+          <w:numId w:val="14"/>
         </w:numPr>
         <w:spacing w:after="0" w:line="288" w:lineRule="auto"/>
         <w:rPr>
@@ -10008,6 +11675,7 @@
           <w:b/>
           <w:sz w:val="24"/>
           <w:szCs w:val="24"/>
+          <w:u w:val="single"/>
         </w:rPr>
         <w:t>Models</w:t>
       </w:r>
@@ -10016,14 +11684,25 @@
           <w:rFonts w:ascii="Times New Roman" w:hAnsi="Times New Roman" w:cs="Times New Roman"/>
           <w:sz w:val="24"/>
           <w:szCs w:val="24"/>
-        </w:rPr>
-        <w:t xml:space="preserve">  </w:t>
-      </w:r>
-    </w:p>
-    <w:p>
-      <w:pPr>
-        <w:spacing w:after="0" w:line="288" w:lineRule="auto"/>
-        <w:ind w:firstLine="1440"/>
+          <w:u w:val="single"/>
+        </w:rPr>
+        <w:t xml:space="preserve"> </w:t>
+      </w:r>
+      <w:r>
+        <w:rPr>
+          <w:rFonts w:ascii="Times New Roman" w:hAnsi="Times New Roman" w:cs="Times New Roman"/>
+          <w:b/>
+          <w:sz w:val="24"/>
+          <w:szCs w:val="24"/>
+          <w:u w:val="single"/>
+        </w:rPr>
+        <w:t>package</w:t>
+      </w:r>
+    </w:p>
+    <w:p>
+      <w:pPr>
+        <w:spacing w:after="0" w:line="288" w:lineRule="auto"/>
+        <w:ind w:firstLine="720"/>
         <w:rPr>
           <w:rFonts w:ascii="Times New Roman" w:hAnsi="Times New Roman" w:cs="Times New Roman"/>
           <w:sz w:val="24"/>
@@ -10060,21 +11739,23 @@
         <w:pStyle w:val="ListParagraph"/>
         <w:numPr>
           <w:ilvl w:val="0"/>
-          <w:numId w:val="19"/>
+          <w:numId w:val="14"/>
         </w:numPr>
         <w:spacing w:after="0" w:line="288" w:lineRule="auto"/>
         <w:rPr>
           <w:rFonts w:ascii="Times New Roman" w:hAnsi="Times New Roman" w:cs="Times New Roman"/>
           <w:sz w:val="24"/>
           <w:szCs w:val="24"/>
-        </w:rPr>
-      </w:pPr>
-      <w:r>
-        <w:rPr>
-          <w:rFonts w:ascii="Times New Roman" w:hAnsi="Times New Roman" w:cs="Times New Roman"/>
-          <w:b/>
-          <w:sz w:val="24"/>
-          <w:szCs w:val="24"/>
+          <w:u w:val="single"/>
+        </w:rPr>
+      </w:pPr>
+      <w:r>
+        <w:rPr>
+          <w:rFonts w:ascii="Times New Roman" w:hAnsi="Times New Roman" w:cs="Times New Roman"/>
+          <w:b/>
+          <w:sz w:val="24"/>
+          <w:szCs w:val="24"/>
+          <w:u w:val="single"/>
         </w:rPr>
         <w:t>Resident</w:t>
       </w:r>
@@ -10083,14 +11764,25 @@
           <w:rFonts w:ascii="Times New Roman" w:hAnsi="Times New Roman" w:cs="Times New Roman"/>
           <w:sz w:val="24"/>
           <w:szCs w:val="24"/>
+          <w:u w:val="single"/>
         </w:rPr>
         <w:t xml:space="preserve"> </w:t>
       </w:r>
-    </w:p>
-    <w:p>
-      <w:pPr>
-        <w:spacing w:after="0" w:line="288" w:lineRule="auto"/>
-        <w:ind w:firstLine="1440"/>
+      <w:r>
+        <w:rPr>
+          <w:rFonts w:ascii="Times New Roman" w:hAnsi="Times New Roman" w:cs="Times New Roman"/>
+          <w:b/>
+          <w:sz w:val="24"/>
+          <w:szCs w:val="24"/>
+          <w:u w:val="single"/>
+        </w:rPr>
+        <w:t>package</w:t>
+      </w:r>
+    </w:p>
+    <w:p>
+      <w:pPr>
+        <w:spacing w:after="0" w:line="288" w:lineRule="auto"/>
+        <w:ind w:firstLine="720"/>
         <w:rPr>
           <w:rFonts w:ascii="Times New Roman" w:hAnsi="Times New Roman" w:cs="Times New Roman"/>
           <w:sz w:val="24"/>
@@ -10496,78 +12188,6 @@
     </w:p>
     <w:p>
       <w:pPr>
-        <w:spacing w:after="0" w:line="288" w:lineRule="auto"/>
-        <w:rPr>
-          <w:rFonts w:ascii="Times New Roman" w:hAnsi="Times New Roman" w:cs="Times New Roman"/>
-          <w:sz w:val="24"/>
-          <w:szCs w:val="24"/>
-        </w:rPr>
-      </w:pPr>
-    </w:p>
-    <w:p>
-      <w:pPr>
-        <w:spacing w:after="0" w:line="288" w:lineRule="auto"/>
-        <w:rPr>
-          <w:rFonts w:ascii="Times New Roman" w:hAnsi="Times New Roman" w:cs="Times New Roman"/>
-          <w:sz w:val="24"/>
-          <w:szCs w:val="24"/>
-        </w:rPr>
-      </w:pPr>
-    </w:p>
-    <w:p>
-      <w:pPr>
-        <w:spacing w:after="0" w:line="288" w:lineRule="auto"/>
-        <w:rPr>
-          <w:rFonts w:ascii="Times New Roman" w:hAnsi="Times New Roman" w:cs="Times New Roman"/>
-          <w:sz w:val="24"/>
-          <w:szCs w:val="24"/>
-        </w:rPr>
-      </w:pPr>
-    </w:p>
-    <w:p>
-      <w:pPr>
-        <w:spacing w:after="0" w:line="288" w:lineRule="auto"/>
-        <w:rPr>
-          <w:rFonts w:ascii="Times New Roman" w:hAnsi="Times New Roman" w:cs="Times New Roman"/>
-          <w:sz w:val="24"/>
-          <w:szCs w:val="24"/>
-        </w:rPr>
-      </w:pPr>
-    </w:p>
-    <w:p>
-      <w:pPr>
-        <w:spacing w:after="0" w:line="288" w:lineRule="auto"/>
-        <w:rPr>
-          <w:rFonts w:ascii="Times New Roman" w:hAnsi="Times New Roman" w:cs="Times New Roman"/>
-          <w:sz w:val="24"/>
-          <w:szCs w:val="24"/>
-        </w:rPr>
-      </w:pPr>
-    </w:p>
-    <w:p>
-      <w:pPr>
-        <w:spacing w:after="0" w:line="288" w:lineRule="auto"/>
-        <w:rPr>
-          <w:rFonts w:ascii="Times New Roman" w:hAnsi="Times New Roman" w:cs="Times New Roman"/>
-          <w:sz w:val="24"/>
-          <w:szCs w:val="24"/>
-        </w:rPr>
-      </w:pPr>
-    </w:p>
-    <w:p>
-      <w:pPr>
-        <w:spacing w:after="0" w:line="288" w:lineRule="auto"/>
-        <w:rPr>
-          <w:rFonts w:ascii="Times New Roman" w:hAnsi="Times New Roman" w:cs="Times New Roman"/>
-          <w:sz w:val="24"/>
-          <w:szCs w:val="24"/>
-        </w:rPr>
-      </w:pPr>
-      <w:bookmarkStart w:id="1" w:name="_GoBack"/>
-      <w:bookmarkEnd w:id="1"/>
-    </w:p>
-    <w:p>
-      <w:pPr>
         <w:pStyle w:val="Heading1"/>
         <w:rPr>
           <w:rFonts w:ascii="Times New Roman" w:hAnsi="Times New Roman" w:cs="Times New Roman"/>
@@ -10581,7 +12201,6 @@
           <w:b/>
           <w:color w:val="auto"/>
         </w:rPr>
-        <w:lastRenderedPageBreak/>
         <w:t xml:space="preserve">7. </w:t>
       </w:r>
       <w:proofErr w:type="spellStart"/>
@@ -11063,6 +12682,7 @@
           <w:szCs w:val="24"/>
           <w:u w:val="none"/>
         </w:rPr>
+        <w:lastRenderedPageBreak/>
         <w:t xml:space="preserve">[8] </w:t>
       </w:r>
       <w:r>
@@ -11535,9 +13155,8 @@
           <w:szCs w:val="24"/>
           <w:shd w:val="clear" w:color="auto" w:fill="FFFFFF"/>
         </w:rPr>
-        <w:t xml:space="preserve">, </w:t>
-      </w:r>
-      <w:proofErr w:type="spellStart"/>
+        <w:t>, Mike.</w:t>
+      </w:r>
       <w:r>
         <w:rPr>
           <w:rFonts w:ascii="Times New Roman" w:hAnsi="Times New Roman" w:cs="Times New Roman"/>
@@ -11546,7 +13165,7 @@
           <w:szCs w:val="24"/>
           <w:shd w:val="clear" w:color="auto" w:fill="FFFFFF"/>
         </w:rPr>
-        <w:t>Mike.</w:t>
+        <w:t xml:space="preserve"> </w:t>
       </w:r>
       <w:r>
         <w:rPr>
@@ -11558,9 +13177,73 @@
           <w:szCs w:val="24"/>
           <w:shd w:val="clear" w:color="auto" w:fill="FFFFFF"/>
         </w:rPr>
-        <w:t>Android</w:t>
+        <w:t>Android studio cookbook</w:t>
+      </w:r>
+      <w:r>
+        <w:rPr>
+          <w:rFonts w:ascii="Times New Roman" w:hAnsi="Times New Roman" w:cs="Times New Roman"/>
+          <w:color w:val="222222"/>
+          <w:sz w:val="24"/>
+          <w:szCs w:val="24"/>
+          <w:shd w:val="clear" w:color="auto" w:fill="FFFFFF"/>
+        </w:rPr>
+        <w:t xml:space="preserve">. </w:t>
+      </w:r>
+      <w:proofErr w:type="spellStart"/>
+      <w:r>
+        <w:rPr>
+          <w:rFonts w:ascii="Times New Roman" w:hAnsi="Times New Roman" w:cs="Times New Roman"/>
+          <w:color w:val="222222"/>
+          <w:sz w:val="24"/>
+          <w:szCs w:val="24"/>
+          <w:shd w:val="clear" w:color="auto" w:fill="FFFFFF"/>
+        </w:rPr>
+        <w:t>Packt</w:t>
       </w:r>
       <w:proofErr w:type="spellEnd"/>
+      <w:r>
+        <w:rPr>
+          <w:rFonts w:ascii="Times New Roman" w:hAnsi="Times New Roman" w:cs="Times New Roman"/>
+          <w:color w:val="222222"/>
+          <w:sz w:val="24"/>
+          <w:szCs w:val="24"/>
+          <w:shd w:val="clear" w:color="auto" w:fill="FFFFFF"/>
+        </w:rPr>
+        <w:t xml:space="preserve"> Publishing Ltd, 2015.</w:t>
+      </w:r>
+    </w:p>
+    <w:p>
+      <w:pPr>
+        <w:spacing w:after="0" w:line="288" w:lineRule="auto"/>
+        <w:rPr>
+          <w:rFonts w:ascii="Times New Roman" w:hAnsi="Times New Roman" w:cs="Times New Roman"/>
+          <w:color w:val="222222"/>
+          <w:sz w:val="24"/>
+          <w:szCs w:val="24"/>
+          <w:shd w:val="clear" w:color="auto" w:fill="FFFFFF"/>
+        </w:rPr>
+      </w:pPr>
+      <w:r>
+        <w:rPr>
+          <w:rFonts w:ascii="Times New Roman" w:hAnsi="Times New Roman" w:cs="Times New Roman"/>
+          <w:color w:val="222222"/>
+          <w:sz w:val="24"/>
+          <w:szCs w:val="24"/>
+          <w:shd w:val="clear" w:color="auto" w:fill="FFFFFF"/>
+        </w:rPr>
+        <w:t>[17]</w:t>
+      </w:r>
+      <w:r>
+        <w:rPr>
+          <w:rFonts w:ascii="Times New Roman" w:hAnsi="Times New Roman" w:cs="Times New Roman"/>
+          <w:color w:val="222222"/>
+          <w:sz w:val="24"/>
+          <w:szCs w:val="24"/>
+          <w:shd w:val="clear" w:color="auto" w:fill="FFFFFF"/>
+        </w:rPr>
+        <w:tab/>
+        <w:t>Gosling, James, et al. </w:t>
+      </w:r>
       <w:r>
         <w:rPr>
           <w:rFonts w:ascii="Times New Roman" w:hAnsi="Times New Roman" w:cs="Times New Roman"/>
@@ -11571,7 +13254,7 @@
           <w:szCs w:val="24"/>
           <w:shd w:val="clear" w:color="auto" w:fill="FFFFFF"/>
         </w:rPr>
-        <w:t xml:space="preserve"> studio cookbook</w:t>
+        <w:t>The Java language specification</w:t>
       </w:r>
       <w:r>
         <w:rPr>
@@ -11581,10 +13264,12 @@
           <w:szCs w:val="24"/>
           <w:shd w:val="clear" w:color="auto" w:fill="FFFFFF"/>
         </w:rPr>
-        <w:t xml:space="preserve">. </w:t>
-      </w:r>
-      <w:proofErr w:type="spellStart"/>
-      <w:r>
+        <w:t>. Addison-Wesley Professional, 2000.</w:t>
+      </w:r>
+    </w:p>
+    <w:p>
+      <w:pPr>
+        <w:spacing w:after="0" w:line="288" w:lineRule="auto"/>
         <w:rPr>
           <w:rFonts w:ascii="Times New Roman" w:hAnsi="Times New Roman" w:cs="Times New Roman"/>
           <w:color w:val="222222"/>
@@ -11592,9 +13277,7 @@
           <w:szCs w:val="24"/>
           <w:shd w:val="clear" w:color="auto" w:fill="FFFFFF"/>
         </w:rPr>
-        <w:t>Packt</w:t>
-      </w:r>
-      <w:proofErr w:type="spellEnd"/>
+      </w:pPr>
       <w:r>
         <w:rPr>
           <w:rFonts w:ascii="Times New Roman" w:hAnsi="Times New Roman" w:cs="Times New Roman"/>
@@ -11603,12 +13286,9 @@
           <w:szCs w:val="24"/>
           <w:shd w:val="clear" w:color="auto" w:fill="FFFFFF"/>
         </w:rPr>
-        <w:t xml:space="preserve"> Publishing Ltd, 2015.</w:t>
-      </w:r>
-    </w:p>
-    <w:p>
-      <w:pPr>
-        <w:spacing w:after="0" w:line="288" w:lineRule="auto"/>
+        <w:t>[18]</w:t>
+      </w:r>
+      <w:r>
         <w:rPr>
           <w:rFonts w:ascii="Times New Roman" w:hAnsi="Times New Roman" w:cs="Times New Roman"/>
           <w:color w:val="222222"/>
@@ -11616,27 +13296,8 @@
           <w:szCs w:val="24"/>
           <w:shd w:val="clear" w:color="auto" w:fill="FFFFFF"/>
         </w:rPr>
-      </w:pPr>
-      <w:r>
-        <w:rPr>
-          <w:rFonts w:ascii="Times New Roman" w:hAnsi="Times New Roman" w:cs="Times New Roman"/>
-          <w:color w:val="222222"/>
-          <w:sz w:val="24"/>
-          <w:szCs w:val="24"/>
-          <w:shd w:val="clear" w:color="auto" w:fill="FFFFFF"/>
-        </w:rPr>
-        <w:t>[17]</w:t>
-      </w:r>
-      <w:r>
-        <w:rPr>
-          <w:rFonts w:ascii="Times New Roman" w:hAnsi="Times New Roman" w:cs="Times New Roman"/>
-          <w:color w:val="222222"/>
-          <w:sz w:val="24"/>
-          <w:szCs w:val="24"/>
-          <w:shd w:val="clear" w:color="auto" w:fill="FFFFFF"/>
-        </w:rPr>
         <w:tab/>
-        <w:t>Gosling, James, et al. </w:t>
+        <w:t>Welling, Luke, and Laura Thomson. </w:t>
       </w:r>
       <w:r>
         <w:rPr>
@@ -11648,7 +13309,7 @@
           <w:szCs w:val="24"/>
           <w:shd w:val="clear" w:color="auto" w:fill="FFFFFF"/>
         </w:rPr>
-        <w:t>The Java language specification</w:t>
+        <w:t>PHP and MySQL Web development</w:t>
       </w:r>
       <w:r>
         <w:rPr>
@@ -11658,12 +13319,10 @@
           <w:szCs w:val="24"/>
           <w:shd w:val="clear" w:color="auto" w:fill="FFFFFF"/>
         </w:rPr>
-        <w:t>. Addison-Wesley Professional, 2000.</w:t>
-      </w:r>
-    </w:p>
-    <w:p>
-      <w:pPr>
-        <w:spacing w:after="0" w:line="288" w:lineRule="auto"/>
+        <w:t xml:space="preserve">. </w:t>
+      </w:r>
+      <w:proofErr w:type="spellStart"/>
+      <w:r>
         <w:rPr>
           <w:rFonts w:ascii="Times New Roman" w:hAnsi="Times New Roman" w:cs="Times New Roman"/>
           <w:color w:val="222222"/>
@@ -11671,7 +13330,9 @@
           <w:szCs w:val="24"/>
           <w:shd w:val="clear" w:color="auto" w:fill="FFFFFF"/>
         </w:rPr>
-      </w:pPr>
+        <w:t>Sams</w:t>
+      </w:r>
+      <w:proofErr w:type="spellEnd"/>
       <w:r>
         <w:rPr>
           <w:rFonts w:ascii="Times New Roman" w:hAnsi="Times New Roman" w:cs="Times New Roman"/>
@@ -11680,9 +13341,12 @@
           <w:szCs w:val="24"/>
           <w:shd w:val="clear" w:color="auto" w:fill="FFFFFF"/>
         </w:rPr>
-        <w:t>[18]</w:t>
-      </w:r>
-      <w:r>
+        <w:t xml:space="preserve"> Publishing, 2003.</w:t>
+      </w:r>
+    </w:p>
+    <w:p>
+      <w:pPr>
+        <w:spacing w:after="0" w:line="288" w:lineRule="auto"/>
         <w:rPr>
           <w:rFonts w:ascii="Times New Roman" w:hAnsi="Times New Roman" w:cs="Times New Roman"/>
           <w:color w:val="222222"/>
@@ -11690,8 +13354,56 @@
           <w:szCs w:val="24"/>
           <w:shd w:val="clear" w:color="auto" w:fill="FFFFFF"/>
         </w:rPr>
+      </w:pPr>
+      <w:r>
+        <w:rPr>
+          <w:rFonts w:ascii="Times New Roman" w:hAnsi="Times New Roman" w:cs="Times New Roman"/>
+          <w:color w:val="222222"/>
+          <w:sz w:val="24"/>
+          <w:szCs w:val="24"/>
+          <w:shd w:val="clear" w:color="auto" w:fill="FFFFFF"/>
+        </w:rPr>
+        <w:t>[</w:t>
+      </w:r>
+      <w:r>
+        <w:rPr>
+          <w:rFonts w:ascii="Times New Roman" w:hAnsi="Times New Roman" w:cs="Times New Roman"/>
+          <w:color w:val="222222"/>
+          <w:sz w:val="24"/>
+          <w:szCs w:val="24"/>
+          <w:shd w:val="clear" w:color="auto" w:fill="FFFFFF"/>
+        </w:rPr>
+        <w:t>19</w:t>
+      </w:r>
+      <w:r>
+        <w:rPr>
+          <w:rFonts w:ascii="Times New Roman" w:hAnsi="Times New Roman" w:cs="Times New Roman"/>
+          <w:color w:val="222222"/>
+          <w:sz w:val="24"/>
+          <w:szCs w:val="24"/>
+          <w:shd w:val="clear" w:color="auto" w:fill="FFFFFF"/>
+        </w:rPr>
+        <w:t>]</w:t>
+      </w:r>
+      <w:r>
+        <w:rPr>
+          <w:rFonts w:ascii="Times New Roman" w:hAnsi="Times New Roman" w:cs="Times New Roman"/>
+          <w:color w:val="222222"/>
+          <w:sz w:val="24"/>
+          <w:szCs w:val="24"/>
+          <w:shd w:val="clear" w:color="auto" w:fill="FFFFFF"/>
+        </w:rPr>
         <w:tab/>
-        <w:t>Welling, Luke, and Laura Thomson. </w:t>
+      </w:r>
+      <w:r>
+        <w:rPr>
+          <w:rFonts w:ascii="Times New Roman" w:hAnsi="Times New Roman" w:cs="Times New Roman"/>
+          <w:color w:val="222222"/>
+          <w:sz w:val="24"/>
+          <w:szCs w:val="24"/>
+          <w:shd w:val="clear" w:color="auto" w:fill="FFFFFF"/>
+        </w:rPr>
+        <w:t>Zaccone, Giancarlo. </w:t>
       </w:r>
       <w:r>
         <w:rPr>
@@ -11703,7 +13415,7 @@
           <w:szCs w:val="24"/>
           <w:shd w:val="clear" w:color="auto" w:fill="FFFFFF"/>
         </w:rPr>
-        <w:t>PHP and MySQL Web development</w:t>
+        <w:t>Getting Started with TensorFlow</w:t>
       </w:r>
       <w:r>
         <w:rPr>
@@ -11724,7 +13436,7 @@
           <w:szCs w:val="24"/>
           <w:shd w:val="clear" w:color="auto" w:fill="FFFFFF"/>
         </w:rPr>
-        <w:t>Sams</w:t>
+        <w:t>Packt</w:t>
       </w:r>
       <w:proofErr w:type="spellEnd"/>
       <w:r>
@@ -11735,7 +13447,7 @@
           <w:szCs w:val="24"/>
           <w:shd w:val="clear" w:color="auto" w:fill="FFFFFF"/>
         </w:rPr>
-        <w:t xml:space="preserve"> Publishing, 2003.</w:t>
+        <w:t xml:space="preserve"> Publishing Ltd, 2016.</w:t>
       </w:r>
     </w:p>
     <w:p>
@@ -11757,7 +13469,7 @@
           <w:szCs w:val="24"/>
           <w:shd w:val="clear" w:color="auto" w:fill="FFFFFF"/>
         </w:rPr>
-        <w:t>[</w:t>
+        <w:t>[20]</w:t>
       </w:r>
       <w:r>
         <w:rPr>
@@ -11767,7 +13479,7 @@
           <w:szCs w:val="24"/>
           <w:shd w:val="clear" w:color="auto" w:fill="FFFFFF"/>
         </w:rPr>
-        <w:t>19</w:t>
+        <w:tab/>
       </w:r>
       <w:r>
         <w:rPr>
@@ -11777,8 +13489,9 @@
           <w:szCs w:val="24"/>
           <w:shd w:val="clear" w:color="auto" w:fill="FFFFFF"/>
         </w:rPr>
-        <w:t>]</w:t>
-      </w:r>
+        <w:t xml:space="preserve">SONG, </w:t>
+      </w:r>
+      <w:proofErr w:type="spellStart"/>
       <w:r>
         <w:rPr>
           <w:rFonts w:ascii="Times New Roman" w:hAnsi="Times New Roman" w:cs="Times New Roman"/>
@@ -11787,8 +13500,9 @@
           <w:szCs w:val="24"/>
           <w:shd w:val="clear" w:color="auto" w:fill="FFFFFF"/>
         </w:rPr>
-        <w:tab/>
-      </w:r>
+        <w:t>Yoo-jeong</w:t>
+      </w:r>
+      <w:proofErr w:type="spellEnd"/>
       <w:r>
         <w:rPr>
           <w:rFonts w:ascii="Times New Roman" w:hAnsi="Times New Roman" w:cs="Times New Roman"/>
@@ -11797,8 +13511,9 @@
           <w:szCs w:val="24"/>
           <w:shd w:val="clear" w:color="auto" w:fill="FFFFFF"/>
         </w:rPr>
-        <w:t>Zaccone, Giancarlo. </w:t>
-      </w:r>
+        <w:t>, Soo-bin OU, and Jong-woo LEE. "An Analysis of Existing Android Image Loading Libraries: Picasso, Glide, Fresco, AUIL and Volley." </w:t>
+      </w:r>
+      <w:proofErr w:type="spellStart"/>
       <w:r>
         <w:rPr>
           <w:rFonts w:ascii="Times New Roman" w:hAnsi="Times New Roman" w:cs="Times New Roman"/>
@@ -11809,17 +13524,30 @@
           <w:szCs w:val="24"/>
           <w:shd w:val="clear" w:color="auto" w:fill="FFFFFF"/>
         </w:rPr>
-        <w:t>Getting Started with TensorFlow</w:t>
-      </w:r>
-      <w:r>
-        <w:rPr>
-          <w:rFonts w:ascii="Times New Roman" w:hAnsi="Times New Roman" w:cs="Times New Roman"/>
+        <w:t>DEStech</w:t>
+      </w:r>
+      <w:proofErr w:type="spellEnd"/>
+      <w:r>
+        <w:rPr>
+          <w:rFonts w:ascii="Times New Roman" w:hAnsi="Times New Roman" w:cs="Times New Roman"/>
+          <w:i/>
+          <w:iCs/>
           <w:color w:val="222222"/>
           <w:sz w:val="24"/>
           <w:szCs w:val="24"/>
           <w:shd w:val="clear" w:color="auto" w:fill="FFFFFF"/>
         </w:rPr>
-        <w:t xml:space="preserve">. </w:t>
+        <w:t xml:space="preserve"> Transactions on Engineering and Technology Research</w:t>
+      </w:r>
+      <w:r>
+        <w:rPr>
+          <w:rFonts w:ascii="Times New Roman" w:hAnsi="Times New Roman" w:cs="Times New Roman"/>
+          <w:color w:val="222222"/>
+          <w:sz w:val="24"/>
+          <w:szCs w:val="24"/>
+          <w:shd w:val="clear" w:color="auto" w:fill="FFFFFF"/>
+        </w:rPr>
+        <w:t> </w:t>
       </w:r>
       <w:proofErr w:type="spellStart"/>
       <w:r>
@@ -11830,7 +13558,7 @@
           <w:szCs w:val="24"/>
           <w:shd w:val="clear" w:color="auto" w:fill="FFFFFF"/>
         </w:rPr>
-        <w:t>Packt</w:t>
+        <w:t>imeia</w:t>
       </w:r>
       <w:proofErr w:type="spellEnd"/>
       <w:r>
@@ -11841,13 +13569,111 @@
           <w:szCs w:val="24"/>
           <w:shd w:val="clear" w:color="auto" w:fill="FFFFFF"/>
         </w:rPr>
-        <w:t xml:space="preserve"> Publishing Ltd, 2016.</w:t>
+        <w:t xml:space="preserve"> (2016).</w:t>
+      </w:r>
+    </w:p>
+    <w:p>
+      <w:pPr>
+        <w:spacing w:after="0" w:line="288" w:lineRule="auto"/>
+        <w:rPr>
+          <w:rFonts w:ascii="Times New Roman" w:hAnsi="Times New Roman" w:cs="Times New Roman"/>
+          <w:color w:val="222222"/>
+          <w:sz w:val="24"/>
+          <w:szCs w:val="24"/>
+          <w:shd w:val="clear" w:color="auto" w:fill="FFFFFF"/>
+        </w:rPr>
+      </w:pPr>
+      <w:r>
+        <w:rPr>
+          <w:rFonts w:ascii="Times New Roman" w:hAnsi="Times New Roman" w:cs="Times New Roman"/>
+          <w:color w:val="222222"/>
+          <w:sz w:val="24"/>
+          <w:szCs w:val="24"/>
+          <w:shd w:val="clear" w:color="auto" w:fill="FFFFFF"/>
+        </w:rPr>
+        <w:t>[21]</w:t>
+      </w:r>
+      <w:r>
+        <w:rPr>
+          <w:rFonts w:ascii="Times New Roman" w:hAnsi="Times New Roman" w:cs="Times New Roman"/>
+          <w:color w:val="222222"/>
+          <w:sz w:val="24"/>
+          <w:szCs w:val="24"/>
+          <w:shd w:val="clear" w:color="auto" w:fill="FFFFFF"/>
+        </w:rPr>
+        <w:tab/>
+      </w:r>
+      <w:proofErr w:type="spellStart"/>
+      <w:r>
+        <w:rPr>
+          <w:rFonts w:ascii="Times New Roman" w:hAnsi="Times New Roman" w:cs="Times New Roman"/>
+          <w:color w:val="222222"/>
+          <w:sz w:val="24"/>
+          <w:szCs w:val="24"/>
+          <w:shd w:val="clear" w:color="auto" w:fill="FFFFFF"/>
+        </w:rPr>
+        <w:t>Dvorski</w:t>
+      </w:r>
+      <w:proofErr w:type="spellEnd"/>
+      <w:r>
+        <w:rPr>
+          <w:rFonts w:ascii="Times New Roman" w:hAnsi="Times New Roman" w:cs="Times New Roman"/>
+          <w:color w:val="222222"/>
+          <w:sz w:val="24"/>
+          <w:szCs w:val="24"/>
+          <w:shd w:val="clear" w:color="auto" w:fill="FFFFFF"/>
+        </w:rPr>
+        <w:t xml:space="preserve">, Dalibor D. "Installing, configuring, and developing with </w:t>
+      </w:r>
+      <w:proofErr w:type="spellStart"/>
+      <w:r>
+        <w:rPr>
+          <w:rFonts w:ascii="Times New Roman" w:hAnsi="Times New Roman" w:cs="Times New Roman"/>
+          <w:color w:val="222222"/>
+          <w:sz w:val="24"/>
+          <w:szCs w:val="24"/>
+          <w:shd w:val="clear" w:color="auto" w:fill="FFFFFF"/>
+        </w:rPr>
+        <w:t>Xampp</w:t>
+      </w:r>
+      <w:proofErr w:type="spellEnd"/>
+      <w:r>
+        <w:rPr>
+          <w:rFonts w:ascii="Times New Roman" w:hAnsi="Times New Roman" w:cs="Times New Roman"/>
+          <w:color w:val="222222"/>
+          <w:sz w:val="24"/>
+          <w:szCs w:val="24"/>
+          <w:shd w:val="clear" w:color="auto" w:fill="FFFFFF"/>
+        </w:rPr>
+        <w:t>." </w:t>
+      </w:r>
+      <w:r>
+        <w:rPr>
+          <w:rFonts w:ascii="Times New Roman" w:hAnsi="Times New Roman" w:cs="Times New Roman"/>
+          <w:i/>
+          <w:iCs/>
+          <w:color w:val="222222"/>
+          <w:sz w:val="24"/>
+          <w:szCs w:val="24"/>
+          <w:shd w:val="clear" w:color="auto" w:fill="FFFFFF"/>
+        </w:rPr>
+        <w:t>Skills Canada</w:t>
+      </w:r>
+      <w:r>
+        <w:rPr>
+          <w:rFonts w:ascii="Times New Roman" w:hAnsi="Times New Roman" w:cs="Times New Roman"/>
+          <w:color w:val="222222"/>
+          <w:sz w:val="24"/>
+          <w:szCs w:val="24"/>
+          <w:shd w:val="clear" w:color="auto" w:fill="FFFFFF"/>
+        </w:rPr>
+        <w:t> (2007).</w:t>
       </w:r>
     </w:p>
     <w:sectPr>
-      <w:footerReference w:type="default" r:id="rId13"/>
-      <w:headerReference w:type="first" r:id="rId14"/>
-      <w:footerReference w:type="first" r:id="rId15"/>
+      <w:footerReference w:type="default" r:id="rId16"/>
+      <w:headerReference w:type="first" r:id="rId17"/>
+      <w:footerReference w:type="first" r:id="rId18"/>
       <w:pgSz w:w="12240" w:h="15840"/>
       <w:pgMar w:top="1440" w:right="1440" w:bottom="1440" w:left="1440" w:header="864" w:footer="864" w:gutter="0"/>
       <w:pgNumType w:start="0"/>
@@ -14891,7 +16717,6 @@
   <w:style w:type="character" w:default="1" w:styleId="DefaultParagraphFont">
     <w:name w:val="Default Paragraph Font"/>
     <w:uiPriority w:val="1"/>
-    <w:semiHidden/>
     <w:unhideWhenUsed/>
   </w:style>
   <w:style w:type="table" w:default="1" w:styleId="TableNormal">
@@ -15513,7 +17338,7 @@
 </file>
 
 <file path=customXml/itemProps1.xml><?xml version="1.0" encoding="utf-8"?>
-<ds:datastoreItem xmlns:ds="http://schemas.openxmlformats.org/officeDocument/2006/customXml" ds:itemID="{9175907B-6DA9-463F-8922-6257AFECB298}">
+<ds:datastoreItem xmlns:ds="http://schemas.openxmlformats.org/officeDocument/2006/customXml" ds:itemID="{59712039-3D9B-425B-BED2-D775F9A053A5}">
   <ds:schemaRefs>
     <ds:schemaRef ds:uri="http://schemas.openxmlformats.org/officeDocument/2006/bibliography"/>
   </ds:schemaRefs>

</xml_diff>